<commit_message>
nest size results and starting dispersal simulation results
</commit_message>
<xml_diff>
--- a/EcuRCode/WeightVsNestSize/PaperCode/Statistics_Output/NestSizeResults.docx
+++ b/EcuRCode/WeightVsNestSize/PaperCode/Statistics_Output/NestSizeResults.docx
@@ -53,7 +53,7 @@
         <w:pStyle w:val="Date"/>
       </w:pPr>
       <w:r>
-        <w:t xml:space="preserve">16</w:t>
+        <w:t xml:space="preserve">17</w:t>
       </w:r>
       <w:r>
         <w:t xml:space="preserve"> </w:t>
@@ -70,21 +70,11 @@
     </w:p>
     <w:p>
       <w:pPr>
-        <w:pStyle w:val="Heading1"/>
-      </w:pPr>
-      <w:bookmarkStart w:id="21" w:name="rcommonmark"/>
+        <w:pStyle w:val="Heading2"/>
+      </w:pPr>
+      <w:bookmarkStart w:id="21" w:name="leg-vs.-nest-size"/>
       <w:bookmarkEnd w:id="21"/>
       <w:r>
-        <w:t xml:space="preserve">RCommonmark</w:t>
-      </w:r>
-    </w:p>
-    <w:p>
-      <w:pPr>
-        <w:pStyle w:val="Heading2"/>
-      </w:pPr>
-      <w:bookmarkStart w:id="22" w:name="leg-vs.-nest-size"/>
-      <w:bookmarkEnd w:id="22"/>
-      <w:r>
         <w:t xml:space="preserve">Leg Vs. Nest Size</w:t>
       </w:r>
     </w:p>
@@ -93,14 +83,19 @@
         <w:pStyle w:val="FirstParagraph"/>
       </w:pPr>
       <w:r>
-        <w:t xml:space="preserve">Leg length increases as nest size increases (lmer;</w:t>
+        <w:t xml:space="preserve">The model with the lowest AIC included nest size, instar and instar x nest size interaction. Using this as the full model we found that</w:t>
+      </w:r>
+      <w:r>
+        <w:t xml:space="preserve"> </w:t>
+      </w:r>
+      <w:r>
+        <w:t xml:space="preserve">leg length increases as nest size increases (lmer;</w:t>
       </w:r>
       <w:r>
         <w:t xml:space="preserve"> </w:t>
       </w:r>
       <m:oMath>
         <m:r>
-          <m:rPr/>
           <m:t>χ</m:t>
         </m:r>
       </m:oMath>
@@ -150,7 +145,6 @@
       </w:r>
       <m:oMath>
         <m:r>
-          <m:rPr/>
           <m:t>χ</m:t>
         </m:r>
       </m:oMath>
@@ -200,7 +194,6 @@
       </w:r>
       <m:oMath>
         <m:r>
-          <m:rPr/>
           <m:t>χ</m:t>
         </m:r>
       </m:oMath>
@@ -291,7 +284,6 @@
             </w:pPr>
             <m:oMath>
               <m:r>
-                <m:rPr/>
                 <m:t>χ</m:t>
               </m:r>
             </m:oMath>
@@ -560,13 +552,13 @@
               <a:graphicData uri="http://schemas.openxmlformats.org/drawingml/2006/picture">
                 <pic:pic>
                   <pic:nvPicPr>
-                    <pic:cNvPr descr="C:\Work\EclipseNeonWorkspace\ruthubc\EcuRCode\WeightVsNestSize\PaperCode\Statistics_Output\NestSizeResults_files/figure-docx/LegGraph-1.png" id="0" name="Picture"/>
+                    <pic:cNvPr descr="G:\EclipseNeonWorkspace\R_Code\ruthubc\EcuRCode\WeightVsNestSize\PaperCode\Statistics_Output\NestSizeResults_files/figure-docx/LegGraph-1.png" id="0" name="Picture"/>
                     <pic:cNvPicPr>
                       <a:picLocks noChangeArrowheads="1" noChangeAspect="1"/>
                     </pic:cNvPicPr>
                   </pic:nvPicPr>
                   <pic:blipFill>
-                    <a:blip r:embed="rId23"/>
+                    <a:blip r:embed="rId22"/>
                     <a:stretch>
                       <a:fillRect/>
                     </a:stretch>
@@ -604,7 +596,7 @@
         <w:t xml:space="preserve"> </w:t>
       </w:r>
       <w:r>
-        <w:t xml:space="preserve">is logLeg ~ logCtFm + Instar + logCtFm:Instar + (1 | NestID) Overall leg length decreases with</w:t>
+        <w:t xml:space="preserve">is logLeg ~ logCtFm + Instar + logCtFm:Instar + (1 | NestID). Overall leg length decreases with</w:t>
       </w:r>
       <w:r>
         <w:t xml:space="preserve"> </w:t>
@@ -629,8 +621,8 @@
       <w:pPr>
         <w:pStyle w:val="Heading2"/>
       </w:pPr>
-      <w:bookmarkStart w:id="24" w:name="condition-vs.-nest-size"/>
-      <w:bookmarkEnd w:id="24"/>
+      <w:bookmarkStart w:id="23" w:name="condition-vs.-nest-size"/>
+      <w:bookmarkEnd w:id="23"/>
       <w:r>
         <w:t xml:space="preserve">Condition Vs. Nest Size</w:t>
       </w:r>
@@ -639,6 +631,12 @@
       <w:pPr>
         <w:pStyle w:val="FirstParagraph"/>
       </w:pPr>
+      <w:r>
+        <w:t xml:space="preserve">Again the model with the lowest AIC included nest size, instar and instar x nest size interaction.</w:t>
+      </w:r>
+      <w:r>
+        <w:t xml:space="preserve"> </w:t>
+      </w:r>
       <w:r>
         <w:t xml:space="preserve">Condition decreases as nest size increases (lmer;</w:t>
       </w:r>
@@ -647,7 +645,6 @@
       </w:r>
       <m:oMath>
         <m:r>
-          <m:rPr/>
           <m:t>χ</m:t>
         </m:r>
       </m:oMath>
@@ -697,7 +694,6 @@
       </w:r>
       <m:oMath>
         <m:r>
-          <m:rPr/>
           <m:t>χ</m:t>
         </m:r>
       </m:oMath>
@@ -747,7 +743,6 @@
       </w:r>
       <m:oMath>
         <m:r>
-          <m:rPr/>
           <m:t>χ</m:t>
         </m:r>
       </m:oMath>
@@ -786,7 +781,6 @@
       </w:r>
       <m:oMath>
         <m:r>
-          <m:rPr/>
           <m:t>χ</m:t>
         </m:r>
       </m:oMath>
@@ -829,13 +823,13 @@
               <a:graphicData uri="http://schemas.openxmlformats.org/drawingml/2006/picture">
                 <pic:pic>
                   <pic:nvPicPr>
-                    <pic:cNvPr descr="C:\Work\EclipseNeonWorkspace\ruthubc\EcuRCode\WeightVsNestSize\PaperCode\Statistics_Output\NestSizeResults_files/figure-docx/ConditionGraph-1.png" id="0" name="Picture"/>
+                    <pic:cNvPr descr="G:\EclipseNeonWorkspace\R_Code\ruthubc\EcuRCode\WeightVsNestSize\PaperCode\Statistics_Output\NestSizeResults_files/figure-docx/ConditionGraph-1.png" id="0" name="Picture"/>
                     <pic:cNvPicPr>
                       <a:picLocks noChangeArrowheads="1" noChangeAspect="1"/>
                     </pic:cNvPicPr>
                   </pic:nvPicPr>
                   <pic:blipFill>
-                    <a:blip r:embed="rId25"/>
+                    <a:blip r:embed="rId24"/>
                     <a:stretch>
                       <a:fillRect/>
                     </a:stretch>
@@ -867,47 +861,45 @@
         <w:pStyle w:val="BodyText"/>
       </w:pPr>
       <w:r>
-        <w:t xml:space="preserve">Figure</w:t>
-      </w:r>
-      <w:r>
-        <w:t xml:space="preserve"> </w:t>
-      </w:r>
-      <w:r>
-        <w:t xml:space="preserve">2: Individual condition against nest size. The overlaid model</w:t>
-      </w:r>
-      <w:r>
-        <w:t xml:space="preserve"> </w:t>
-      </w:r>
-      <w:r>
-        <w:t xml:space="preserve">does not contain any squared values. Overall leg length decreases with</w:t>
-      </w:r>
-      <w:r>
-        <w:t xml:space="preserve"> </w:t>
-      </w:r>
-      <w:r>
-        <w:t xml:space="preserve">nest size (p = 0.003 ** ) and there is a</w:t>
-      </w:r>
-      <w:r>
-        <w:t xml:space="preserve"> </w:t>
-      </w:r>
-      <w:r>
-        <w:t xml:space="preserve">significant interaction with instar(p = &lt; 0.001</w:t>
-      </w:r>
-      <w:r>
-        <w:t xml:space="preserve"> </w:t>
-      </w:r>
-      <w:r>
-        <w:t xml:space="preserve">*** ).</w:t>
+        <w:t xml:space="preserve">Figure 2: Individual condition against nest size. The overlaid model is</w:t>
+      </w:r>
+      <w:r>
+        <w:t xml:space="preserve"> </w:t>
+      </w:r>
+      <w:r>
+        <w:t xml:space="preserve">condResiduals ~ logCtFm + Instar + logCtFm:Instar + (1 | NestID). Overall leg length decreases with nest size</w:t>
+      </w:r>
+      <w:r>
+        <w:t xml:space="preserve"> </w:t>
+      </w:r>
+      <w:r>
+        <w:t xml:space="preserve">(p = 0.003 ** ) and there is a significant</w:t>
+      </w:r>
+      <w:r>
+        <w:t xml:space="preserve"> </w:t>
+      </w:r>
+      <w:r>
+        <w:t xml:space="preserve">interaction with instar(p = &lt; 0.001 *** ).</w:t>
       </w:r>
     </w:p>
     <w:p>
       <w:pPr>
         <w:pStyle w:val="Heading2"/>
       </w:pPr>
-      <w:bookmarkStart w:id="26" w:name="original-nest-vs-propagule"/>
+      <w:bookmarkStart w:id="25" w:name="within-nest-variance-vs.-nest-size"/>
+      <w:bookmarkEnd w:id="25"/>
+      <w:r>
+        <w:t xml:space="preserve">Within Nest Variance Vs. Nest Size</w:t>
+      </w:r>
+    </w:p>
+    <w:p>
+      <w:pPr>
+        <w:pStyle w:val="Heading3"/>
+      </w:pPr>
+      <w:bookmarkStart w:id="26" w:name="condition-variance"/>
       <w:bookmarkEnd w:id="26"/>
       <w:r>
-        <w:t xml:space="preserve">Original Nest Vs Propagule</w:t>
+        <w:t xml:space="preserve">Condition Variance</w:t>
       </w:r>
     </w:p>
     <w:p>
@@ -915,14 +907,19 @@
         <w:pStyle w:val="FirstParagraph"/>
       </w:pPr>
       <w:r>
-        <w:t xml:space="preserve">Leg length is larger in propagules compared to the source nest (lmer;</w:t>
+        <w:t xml:space="preserve">The model with the lowest AIC value only included nest size and instar as explantory factors.</w:t>
+      </w:r>
+      <w:r>
+        <w:t xml:space="preserve"> </w:t>
+      </w:r>
+      <w:r>
+        <w:t xml:space="preserve">Instar was significant (lmer;</w:t>
       </w:r>
       <w:r>
         <w:t xml:space="preserve"> </w:t>
       </w:r>
       <m:oMath>
         <m:r>
-          <m:rPr/>
           <m:t>χ</m:t>
         </m:r>
       </m:oMath>
@@ -933,34 +930,37 @@
         <w:t xml:space="preserve">2</w:t>
       </w:r>
       <w:r>
-        <w:t xml:space="preserve">~4 ,5~= 3.9, p =</w:t>
-      </w:r>
-      <w:r>
-        <w:t xml:space="preserve"> </w:t>
-      </w:r>
-      <w:r>
-        <w:t xml:space="preserve">0.048 ** ).</w:t>
-      </w:r>
-    </w:p>
-    <w:p>
-      <w:pPr>
-        <w:pStyle w:val="BodyText"/>
-      </w:pPr>
-      <w:r>
-        <w:t xml:space="preserve">Individuals in propagules have greater conditions compared to those in the</w:t>
-      </w:r>
-      <w:r>
-        <w:t xml:space="preserve"> </w:t>
-      </w:r>
-      <w:r>
-        <w:t xml:space="preserve">original nests (lmer;</w:t>
+        <w:rPr>
+          <w:vertAlign w:val="subscript"/>
+        </w:rPr>
+        <w:t xml:space="preserve">9</w:t>
+      </w:r>
+      <w:r>
+        <w:rPr>
+          <w:vertAlign w:val="subscript"/>
+        </w:rPr>
+        <w:t xml:space="preserve"> </w:t>
+      </w:r>
+      <w:r>
+        <w:rPr>
+          <w:vertAlign w:val="subscript"/>
+        </w:rPr>
+        <w:t xml:space="preserve">,14</w:t>
+      </w:r>
+      <w:r>
+        <w:t xml:space="preserve">= 23.27, p = 0.01</w:t>
+      </w:r>
+      <w:r>
+        <w:t xml:space="preserve"> </w:t>
+      </w:r>
+      <w:r>
+        <w:t xml:space="preserve">** ), however nest size was not (lmer;</w:t>
       </w:r>
       <w:r>
         <w:t xml:space="preserve"> </w:t>
       </w:r>
       <m:oMath>
         <m:r>
-          <m:rPr/>
           <m:t>χ</m:t>
         </m:r>
       </m:oMath>
@@ -971,13 +971,31 @@
         <w:t xml:space="preserve">2</w:t>
       </w:r>
       <w:r>
-        <w:t xml:space="preserve">~4 ,5~=</w:t>
-      </w:r>
-      <w:r>
-        <w:t xml:space="preserve"> </w:t>
-      </w:r>
-      <w:r>
-        <w:t xml:space="preserve">9.06, p = 0.003 ** ).</w:t>
+        <w:rPr>
+          <w:vertAlign w:val="subscript"/>
+        </w:rPr>
+        <w:t xml:space="preserve">8</w:t>
+      </w:r>
+      <w:r>
+        <w:rPr>
+          <w:vertAlign w:val="subscript"/>
+        </w:rPr>
+        <w:t xml:space="preserve"> </w:t>
+      </w:r>
+      <w:r>
+        <w:rPr>
+          <w:vertAlign w:val="subscript"/>
+        </w:rPr>
+        <w:t xml:space="preserve">,14</w:t>
+      </w:r>
+      <w:r>
+        <w:t xml:space="preserve">= 4.76, p = 0.575</w:t>
+      </w:r>
+      <w:r>
+        <w:t xml:space="preserve"> </w:t>
+      </w:r>
+      <w:r>
+        <w:t xml:space="preserve">).</w:t>
       </w:r>
     </w:p>
     <w:p>
@@ -987,14 +1005,14 @@
       <w:r>
         <w:drawing>
           <wp:inline>
-            <wp:extent cx="5334000" cy="1641230"/>
+            <wp:extent cx="5334000" cy="3810000"/>
             <wp:effectExtent b="0" l="0" r="0" t="0"/>
             <wp:docPr descr="" id="1" name="Picture"/>
             <a:graphic>
               <a:graphicData uri="http://schemas.openxmlformats.org/drawingml/2006/picture">
                 <pic:pic>
                   <pic:nvPicPr>
-                    <pic:cNvPr descr="C:\Work\EclipseNeonWorkspace\ruthubc\EcuRCode\WeightVsNestSize\PaperCode\Statistics_Output\NestSizeResults_files/figure-docx/SingGraphs-1.png" id="0" name="Picture"/>
+                    <pic:cNvPr descr="G:\EclipseNeonWorkspace\R_Code\ruthubc\EcuRCode\WeightVsNestSize\PaperCode\Statistics_Output\NestSizeResults_files/figure-docx/unnamed-chunk-2-1.png" id="0" name="Picture"/>
                     <pic:cNvPicPr>
                       <a:picLocks noChangeArrowheads="1" noChangeAspect="1"/>
                     </pic:cNvPicPr>
@@ -1008,7 +1026,7 @@
                   <pic:spPr bwMode="auto">
                     <a:xfrm>
                       <a:off x="0" y="0"/>
-                      <a:ext cx="5334000" cy="1641230"/>
+                      <a:ext cx="5334000" cy="3810000"/>
                     </a:xfrm>
                     <a:prstGeom prst="rect">
                       <a:avLst/>
@@ -1026,11 +1044,263 @@
           </wp:inline>
         </w:drawing>
       </w:r>
-      <w:r>
-        <w:t xml:space="preserve"> </w:t>
-      </w:r>
-      <w:r>
-        <w:t xml:space="preserve">Figure 3: Condition and leg length of adult females in propagues and their source nest</w:t>
+    </w:p>
+    <w:p>
+      <w:pPr>
+        <w:pStyle w:val="BodyText"/>
+      </w:pPr>
+      <w:r>
+        <w:t xml:space="preserve">Figure 3. Condition variance within nests by instar. I am not sure yet whether</w:t>
+      </w:r>
+      <w:r>
+        <w:t xml:space="preserve"> </w:t>
+      </w:r>
+      <w:r>
+        <w:t xml:space="preserve">this is a real results and/or intereseting to the story</w:t>
+      </w:r>
+    </w:p>
+    <w:p>
+      <w:pPr>
+        <w:pStyle w:val="BodyText"/>
+      </w:pPr>
+      <w:r>
+        <w:t xml:space="preserve">Variance in leg length was not significant for any factors.</w:t>
+      </w:r>
+    </w:p>
+    <w:p>
+      <w:pPr>
+        <w:pStyle w:val="Heading2"/>
+      </w:pPr>
+      <w:bookmarkStart w:id="28" w:name="original-nest-vs-propagule"/>
+      <w:bookmarkEnd w:id="28"/>
+      <w:r>
+        <w:t xml:space="preserve">Original Nest Vs Propagule</w:t>
+      </w:r>
+    </w:p>
+    <w:p>
+      <w:pPr>
+        <w:pStyle w:val="FirstParagraph"/>
+      </w:pPr>
+      <w:r>
+        <w:t xml:space="preserve">Leg length is larger in propagules compared to the source nest (lmer;</w:t>
+      </w:r>
+      <w:r>
+        <w:t xml:space="preserve"> </w:t>
+      </w:r>
+      <m:oMath>
+        <m:r>
+          <m:t>χ</m:t>
+        </m:r>
+      </m:oMath>
+      <w:r>
+        <w:rPr>
+          <w:vertAlign w:val="superscript"/>
+        </w:rPr>
+        <w:t xml:space="preserve">2</w:t>
+      </w:r>
+      <w:r>
+        <w:rPr>
+          <w:vertAlign w:val="subscript"/>
+        </w:rPr>
+        <w:t xml:space="preserve">4,5</w:t>
+      </w:r>
+      <w:r>
+        <w:t xml:space="preserve">= 3.9, p =</w:t>
+      </w:r>
+      <w:r>
+        <w:t xml:space="preserve"> </w:t>
+      </w:r>
+      <w:r>
+        <w:t xml:space="preserve">0.048 ** ).</w:t>
+      </w:r>
+    </w:p>
+    <w:p>
+      <w:pPr>
+        <w:pStyle w:val="BodyText"/>
+      </w:pPr>
+      <w:r>
+        <w:t xml:space="preserve">Individuals in propagules have greater conditions compared to those in the</w:t>
+      </w:r>
+      <w:r>
+        <w:t xml:space="preserve"> </w:t>
+      </w:r>
+      <w:r>
+        <w:t xml:space="preserve">original nests (lmer;</w:t>
+      </w:r>
+      <w:r>
+        <w:t xml:space="preserve"> </w:t>
+      </w:r>
+      <m:oMath>
+        <m:r>
+          <m:t>χ</m:t>
+        </m:r>
+      </m:oMath>
+      <w:r>
+        <w:rPr>
+          <w:vertAlign w:val="superscript"/>
+        </w:rPr>
+        <w:t xml:space="preserve">2</w:t>
+      </w:r>
+      <w:r>
+        <w:rPr>
+          <w:vertAlign w:val="subscript"/>
+        </w:rPr>
+        <w:t xml:space="preserve">4,5</w:t>
+      </w:r>
+      <w:r>
+        <w:t xml:space="preserve">=</w:t>
+      </w:r>
+      <w:r>
+        <w:t xml:space="preserve"> </w:t>
+      </w:r>
+      <w:r>
+        <w:t xml:space="preserve">9.06, p = 0.003 ** ).</w:t>
+      </w:r>
+    </w:p>
+    <w:p>
+      <w:pPr>
+        <w:pStyle w:val="BodyText"/>
+      </w:pPr>
+      <w:r>
+        <w:drawing>
+          <wp:inline>
+            <wp:extent cx="5334000" cy="2667000"/>
+            <wp:effectExtent b="0" l="0" r="0" t="0"/>
+            <wp:docPr descr="" id="1" name="Picture"/>
+            <a:graphic>
+              <a:graphicData uri="http://schemas.openxmlformats.org/drawingml/2006/picture">
+                <pic:pic>
+                  <pic:nvPicPr>
+                    <pic:cNvPr descr="G:\EclipseNeonWorkspace\R_Code\ruthubc\EcuRCode\WeightVsNestSize\PaperCode\Statistics_Output\NestSizeResults_files/figure-docx/SingGraphs-1.png" id="0" name="Picture"/>
+                    <pic:cNvPicPr>
+                      <a:picLocks noChangeArrowheads="1" noChangeAspect="1"/>
+                    </pic:cNvPicPr>
+                  </pic:nvPicPr>
+                  <pic:blipFill>
+                    <a:blip r:embed="rId29"/>
+                    <a:stretch>
+                      <a:fillRect/>
+                    </a:stretch>
+                  </pic:blipFill>
+                  <pic:spPr bwMode="auto">
+                    <a:xfrm>
+                      <a:off x="0" y="0"/>
+                      <a:ext cx="5334000" cy="2667000"/>
+                    </a:xfrm>
+                    <a:prstGeom prst="rect">
+                      <a:avLst/>
+                    </a:prstGeom>
+                    <a:noFill/>
+                    <a:ln w="9525">
+                      <a:noFill/>
+                      <a:headEnd/>
+                      <a:tailEnd/>
+                    </a:ln>
+                  </pic:spPr>
+                </pic:pic>
+              </a:graphicData>
+            </a:graphic>
+          </wp:inline>
+        </w:drawing>
+      </w:r>
+    </w:p>
+    <w:p>
+      <w:pPr>
+        <w:pStyle w:val="BodyText"/>
+      </w:pPr>
+      <w:r>
+        <w:t xml:space="preserve">Figure 4: Condition and leg length of adult females in propagues and their</w:t>
+      </w:r>
+      <w:r>
+        <w:t xml:space="preserve"> </w:t>
+      </w:r>
+      <w:r>
+        <w:t xml:space="preserve">source nest</w:t>
+      </w:r>
+    </w:p>
+    <w:p>
+      <w:pPr>
+        <w:pStyle w:val="Heading2"/>
+      </w:pPr>
+      <w:bookmarkStart w:id="30" w:name="propagule-survival"/>
+      <w:bookmarkEnd w:id="30"/>
+      <w:r>
+        <w:t xml:space="preserve">Propagule survival</w:t>
+      </w:r>
+    </w:p>
+    <w:p>
+      <w:pPr>
+        <w:pStyle w:val="FirstParagraph"/>
+      </w:pPr>
+      <w:r>
+        <w:t xml:space="preserve">We found that nests with single females spiders had a very low survival rate</w:t>
+      </w:r>
+      <w:r>
+        <w:t xml:space="preserve"> </w:t>
+      </w:r>
+      <w:r>
+        <w:t xml:space="preserve">(figure 5).</w:t>
+      </w:r>
+    </w:p>
+    <w:p>
+      <w:pPr>
+        <w:pStyle w:val="BodyText"/>
+      </w:pPr>
+      <w:r>
+        <w:drawing>
+          <wp:inline>
+            <wp:extent cx="4620126" cy="3696101"/>
+            <wp:effectExtent b="0" l="0" r="0" t="0"/>
+            <wp:docPr descr="" id="1" name="Picture"/>
+            <a:graphic>
+              <a:graphicData uri="http://schemas.openxmlformats.org/drawingml/2006/picture">
+                <pic:pic>
+                  <pic:nvPicPr>
+                    <pic:cNvPr descr="G:\EclipseNeonWorkspace\R_Code\ruthubc\EcuRCode\WeightVsNestSize\PaperCode\Statistics_Output\NestSizeResults_files/figure-docx/PropaguleSurvivalGraph-1.png" id="0" name="Picture"/>
+                    <pic:cNvPicPr>
+                      <a:picLocks noChangeArrowheads="1" noChangeAspect="1"/>
+                    </pic:cNvPicPr>
+                  </pic:nvPicPr>
+                  <pic:blipFill>
+                    <a:blip r:embed="rId31"/>
+                    <a:stretch>
+                      <a:fillRect/>
+                    </a:stretch>
+                  </pic:blipFill>
+                  <pic:spPr bwMode="auto">
+                    <a:xfrm>
+                      <a:off x="0" y="0"/>
+                      <a:ext cx="4620126" cy="3696101"/>
+                    </a:xfrm>
+                    <a:prstGeom prst="rect">
+                      <a:avLst/>
+                    </a:prstGeom>
+                    <a:noFill/>
+                    <a:ln w="9525">
+                      <a:noFill/>
+                      <a:headEnd/>
+                      <a:tailEnd/>
+                    </a:ln>
+                  </pic:spPr>
+                </pic:pic>
+              </a:graphicData>
+            </a:graphic>
+          </wp:inline>
+        </w:drawing>
+      </w:r>
+    </w:p>
+    <w:p>
+      <w:pPr>
+        <w:pStyle w:val="BodyText"/>
+      </w:pPr>
+      <w:r>
+        <w:t xml:space="preserve">Figure 5: The survival function of 40 propagules from 10</w:t>
+      </w:r>
+      <w:r>
+        <w:t xml:space="preserve"> </w:t>
+      </w:r>
+      <w:r>
+        <w:t xml:space="preserve">source nests.</w:t>
       </w:r>
     </w:p>
     <w:sectPr/>
@@ -1141,7 +1411,7 @@
     </w:lvl>
   </w:abstractNum>
   <w:abstractNum w:abstractNumId="990">
-    <w:nsid w:val="5710da5a"/>
+    <w:nsid w:val="88bb486d"/>
     <w:multiLevelType w:val="multilevel"/>
     <w:lvl w:ilvl="0">
       <w:numFmt w:val="bullet"/>

</xml_diff>

<commit_message>
weight vs nest size
</commit_message>
<xml_diff>
--- a/EcuRCode/WeightVsNestSize/PaperCode/Statistics_Output/NestSizeResults.docx
+++ b/EcuRCode/WeightVsNestSize/PaperCode/Statistics_Output/NestSizeResults.docx
@@ -19,7 +19,7 @@
         <w:t xml:space="preserve"> </w:t>
       </w:r>
       <w:r>
-        <w:t xml:space="preserve">Nest</w:t>
+        <w:t xml:space="preserve">Colony</w:t>
       </w:r>
       <w:r>
         <w:t xml:space="preserve"> </w:t>
@@ -53,7 +53,7 @@
         <w:pStyle w:val="Date"/>
       </w:pPr>
       <w:r>
-        <w:t xml:space="preserve">17</w:t>
+        <w:t xml:space="preserve">26</w:t>
       </w:r>
       <w:r>
         <w:t xml:space="preserve"> </w:t>
@@ -72,10 +72,10 @@
       <w:pPr>
         <w:pStyle w:val="Heading2"/>
       </w:pPr>
-      <w:bookmarkStart w:id="21" w:name="leg-vs.-nest-size"/>
+      <w:bookmarkStart w:id="21" w:name="leg-vs.-colony-size"/>
       <w:bookmarkEnd w:id="21"/>
       <w:r>
-        <w:t xml:space="preserve">Leg Vs. Nest Size</w:t>
+        <w:t xml:space="preserve">Leg Vs. Colony Size</w:t>
       </w:r>
     </w:p>
     <w:p>
@@ -83,19 +83,20 @@
         <w:pStyle w:val="FirstParagraph"/>
       </w:pPr>
       <w:r>
-        <w:t xml:space="preserve">The model with the lowest AIC included nest size, instar and instar x nest size interaction. Using this as the full model we found that</w:t>
-      </w:r>
-      <w:r>
-        <w:t xml:space="preserve"> </w:t>
-      </w:r>
-      <w:r>
-        <w:t xml:space="preserve">leg length increases as nest size increases (lmer;</w:t>
+        <w:t xml:space="preserve">The model with the lowest AIC included colony size, instar and instar x colony size interaction. Using this as the full model we found that</w:t>
+      </w:r>
+      <w:r>
+        <w:t xml:space="preserve"> </w:t>
+      </w:r>
+      <w:r>
+        <w:t xml:space="preserve">leg length increases as colony size increases (lmer;</w:t>
       </w:r>
       <w:r>
         <w:t xml:space="preserve"> </w:t>
       </w:r>
       <m:oMath>
         <m:r>
+          <m:rPr/>
           <m:t>χ</m:t>
         </m:r>
       </m:oMath>
@@ -138,13 +139,14 @@
         <w:pStyle w:val="BodyText"/>
       </w:pPr>
       <w:r>
-        <w:t xml:space="preserve">Leg length is significantly correlated with instar, but that is not surprising (lmer;</w:t>
+        <w:t xml:space="preserve">Leg length was significantly correlated with instar, but that is not surprising (lmer;</w:t>
       </w:r>
       <w:r>
         <w:t xml:space="preserve"> </w:t>
       </w:r>
       <m:oMath>
         <m:r>
+          <m:rPr/>
           <m:t>χ</m:t>
         </m:r>
       </m:oMath>
@@ -187,13 +189,14 @@
         <w:pStyle w:val="BodyText"/>
       </w:pPr>
       <w:r>
-        <w:t xml:space="preserve">There is a significant interaction between instar and nest size (lmer;</w:t>
+        <w:t xml:space="preserve">There was a significant interaction between instar and colony size (lmer;</w:t>
       </w:r>
       <w:r>
         <w:t xml:space="preserve"> </w:t>
       </w:r>
       <m:oMath>
         <m:r>
+          <m:rPr/>
           <m:t>χ</m:t>
         </m:r>
       </m:oMath>
@@ -221,6 +224,12 @@
       <w:r>
         <w:t xml:space="preserve">27.91, p = &lt; 0.001 *** ).</w:t>
       </w:r>
+      <w:r>
+        <w:t xml:space="preserve"> </w:t>
+      </w:r>
+      <w:r>
+        <w:t xml:space="preserve">As the effect of colony size on spider size was absent in the youngest instars (Table 1); it was first detectable in subadult males and females.</w:t>
+      </w:r>
     </w:p>
     <w:p>
       <w:pPr>
@@ -233,7 +242,7 @@
         <w:t xml:space="preserve"> </w:t>
       </w:r>
       <w:r>
-        <w:t xml:space="preserve">spiders did not show a significant decrease in leg length with nest size (table</w:t>
+        <w:t xml:space="preserve">spiders did not show a significant decrease in leg length with colony size (table</w:t>
       </w:r>
       <w:r>
         <w:t xml:space="preserve"> </w:t>
@@ -284,6 +293,7 @@
             </w:pPr>
             <m:oMath>
               <m:r>
+                <m:rPr/>
                 <m:t>χ</m:t>
               </m:r>
             </m:oMath>
@@ -309,6 +319,111 @@
             </w:pPr>
             <w:r>
               <w:t xml:space="preserve">p value</w:t>
+            </w:r>
+          </w:p>
+        </w:tc>
+      </w:tr>
+      <w:tr>
+        <w:tc>
+          <w:p>
+            <w:pPr>
+              <w:pStyle w:val="Compact"/>
+              <w:jc w:val="left"/>
+            </w:pPr>
+            <w:r>
+              <w:t xml:space="preserve">Juv4</w:t>
+            </w:r>
+          </w:p>
+        </w:tc>
+        <w:tc>
+          <w:p>
+            <w:pPr>
+              <w:pStyle w:val="Compact"/>
+              <w:jc w:val="left"/>
+            </w:pPr>
+            <w:r>
+              <w:t xml:space="preserve">1.48</w:t>
+            </w:r>
+          </w:p>
+        </w:tc>
+        <w:tc>
+          <w:p>
+            <w:pPr>
+              <w:pStyle w:val="Compact"/>
+              <w:jc w:val="left"/>
+            </w:pPr>
+            <w:r>
+              <w:t xml:space="preserve">0.224</w:t>
+            </w:r>
+          </w:p>
+        </w:tc>
+      </w:tr>
+      <w:tr>
+        <w:tc>
+          <w:p>
+            <w:pPr>
+              <w:pStyle w:val="Compact"/>
+              <w:jc w:val="left"/>
+            </w:pPr>
+            <w:r>
+              <w:t xml:space="preserve">Sub1</w:t>
+            </w:r>
+          </w:p>
+        </w:tc>
+        <w:tc>
+          <w:p>
+            <w:pPr>
+              <w:pStyle w:val="Compact"/>
+              <w:jc w:val="left"/>
+            </w:pPr>
+            <w:r>
+              <w:t xml:space="preserve">0.29</w:t>
+            </w:r>
+          </w:p>
+        </w:tc>
+        <w:tc>
+          <w:p>
+            <w:pPr>
+              <w:pStyle w:val="Compact"/>
+              <w:jc w:val="left"/>
+            </w:pPr>
+            <w:r>
+              <w:t xml:space="preserve">0.588</w:t>
+            </w:r>
+          </w:p>
+        </w:tc>
+      </w:tr>
+      <w:tr>
+        <w:tc>
+          <w:p>
+            <w:pPr>
+              <w:pStyle w:val="Compact"/>
+              <w:jc w:val="left"/>
+            </w:pPr>
+            <w:r>
+              <w:t xml:space="preserve">Sub2</w:t>
+            </w:r>
+          </w:p>
+        </w:tc>
+        <w:tc>
+          <w:p>
+            <w:pPr>
+              <w:pStyle w:val="Compact"/>
+              <w:jc w:val="left"/>
+            </w:pPr>
+            <w:r>
+              <w:t xml:space="preserve">10.66</w:t>
+            </w:r>
+          </w:p>
+        </w:tc>
+        <w:tc>
+          <w:p>
+            <w:pPr>
+              <w:pStyle w:val="Compact"/>
+              <w:jc w:val="left"/>
+            </w:pPr>
+            <w:r>
+              <w:t xml:space="preserve">&lt; 0.001 ***</w:t>
             </w:r>
           </w:p>
         </w:tc>
@@ -356,29 +471,7 @@
               <w:jc w:val="left"/>
             </w:pPr>
             <w:r>
-              <w:t xml:space="preserve">Sub2</w:t>
-            </w:r>
-          </w:p>
-        </w:tc>
-        <w:tc>
-          <w:p>
-            <w:pPr>
-              <w:pStyle w:val="Compact"/>
-              <w:jc w:val="left"/>
-            </w:pPr>
-            <w:r>
-              <w:t xml:space="preserve">10.66</w:t>
-            </w:r>
-          </w:p>
-        </w:tc>
-        <w:tc>
-          <w:p>
-            <w:pPr>
-              <w:pStyle w:val="Compact"/>
-              <w:jc w:val="left"/>
-            </w:pPr>
-            <w:r>
-              <w:t xml:space="preserve">&lt; 0.001 ***</w:t>
+              <w:t xml:space="preserve">______</w:t>
             </w:r>
           </w:p>
         </w:tc>
@@ -391,7 +484,7 @@
               <w:jc w:val="left"/>
             </w:pPr>
             <w:r>
-              <w:t xml:space="preserve">Sub1</w:t>
+              <w:t xml:space="preserve">Sub Male</w:t>
             </w:r>
           </w:p>
         </w:tc>
@@ -402,7 +495,7 @@
               <w:jc w:val="left"/>
             </w:pPr>
             <w:r>
-              <w:t xml:space="preserve">0.29</w:t>
+              <w:t xml:space="preserve">6.7</w:t>
             </w:r>
           </w:p>
         </w:tc>
@@ -413,42 +506,7 @@
               <w:jc w:val="left"/>
             </w:pPr>
             <w:r>
-              <w:t xml:space="preserve">0.588</w:t>
-            </w:r>
-          </w:p>
-        </w:tc>
-      </w:tr>
-      <w:tr>
-        <w:tc>
-          <w:p>
-            <w:pPr>
-              <w:pStyle w:val="Compact"/>
-              <w:jc w:val="left"/>
-            </w:pPr>
-            <w:r>
-              <w:t xml:space="preserve">Juv4</w:t>
-            </w:r>
-          </w:p>
-        </w:tc>
-        <w:tc>
-          <w:p>
-            <w:pPr>
-              <w:pStyle w:val="Compact"/>
-              <w:jc w:val="left"/>
-            </w:pPr>
-            <w:r>
-              <w:t xml:space="preserve">1.48</w:t>
-            </w:r>
-          </w:p>
-        </w:tc>
-        <w:tc>
-          <w:p>
-            <w:pPr>
-              <w:pStyle w:val="Compact"/>
-              <w:jc w:val="left"/>
-            </w:pPr>
-            <w:r>
-              <w:t xml:space="preserve">0.224</w:t>
+              <w:t xml:space="preserve">0.01 **</w:t>
             </w:r>
           </w:p>
         </w:tc>
@@ -488,48 +546,13 @@
           </w:p>
         </w:tc>
       </w:tr>
-      <w:tr>
-        <w:tc>
-          <w:p>
-            <w:pPr>
-              <w:pStyle w:val="Compact"/>
-              <w:jc w:val="left"/>
-            </w:pPr>
-            <w:r>
-              <w:t xml:space="preserve">Sub Male</w:t>
-            </w:r>
-          </w:p>
-        </w:tc>
-        <w:tc>
-          <w:p>
-            <w:pPr>
-              <w:pStyle w:val="Compact"/>
-              <w:jc w:val="left"/>
-            </w:pPr>
-            <w:r>
-              <w:t xml:space="preserve">6.7</w:t>
-            </w:r>
-          </w:p>
-        </w:tc>
-        <w:tc>
-          <w:p>
-            <w:pPr>
-              <w:pStyle w:val="Compact"/>
-              <w:jc w:val="left"/>
-            </w:pPr>
-            <w:r>
-              <w:t xml:space="preserve">0.01 **</w:t>
-            </w:r>
-          </w:p>
-        </w:tc>
-      </w:tr>
     </w:tbl>
     <w:p>
       <w:pPr>
         <w:pStyle w:val="BodyText"/>
       </w:pPr>
       <w:r>
-        <w:t xml:space="preserve">Table 1: Statistical results of leg length against nest size for each</w:t>
+        <w:t xml:space="preserve">Table 1: Statistical results of leg length against colony size for each</w:t>
       </w:r>
       <w:r>
         <w:t xml:space="preserve"> </w:t>
@@ -540,7 +563,18 @@
     </w:p>
     <w:p>
       <w:pPr>
-        <w:pStyle w:val="BodyText"/>
+        <w:pStyle w:val="SourceCode"/>
+      </w:pPr>
+      <w:r>
+        <w:rPr>
+          <w:rStyle w:val="VerbatimChar"/>
+        </w:rPr>
+        <w:t xml:space="preserve">Note: If line on graph is blue R could not plot the lmer, plotting a simple lm instead</w:t>
+      </w:r>
+    </w:p>
+    <w:p>
+      <w:pPr>
+        <w:pStyle w:val="FirstParagraph"/>
       </w:pPr>
       <w:r>
         <w:drawing>
@@ -552,7 +586,7 @@
               <a:graphicData uri="http://schemas.openxmlformats.org/drawingml/2006/picture">
                 <pic:pic>
                   <pic:nvPicPr>
-                    <pic:cNvPr descr="G:\EclipseNeonWorkspace\R_Code\ruthubc\EcuRCode\WeightVsNestSize\PaperCode\Statistics_Output\NestSizeResults_files/figure-docx/LegGraph-1.png" id="0" name="Picture"/>
+                    <pic:cNvPr descr="C:\Work\EclipseNeonWorkspace\ruthubc\EcuRCode\WeightVsNestSize\PaperCode\Statistics_Output\NestSizeResults_files/figure-docx/LegGraph-1.png" id="0" name="Picture"/>
                     <pic:cNvPicPr>
                       <a:picLocks noChangeArrowheads="1" noChangeAspect="1"/>
                     </pic:cNvPicPr>
@@ -587,10 +621,14 @@
     </w:p>
     <w:p>
       <w:pPr>
-        <w:pStyle w:val="BodyText"/>
-      </w:pPr>
-      <w:r>
-        <w:t xml:space="preserve">Figure 1: Leg length against nest size. The overlaid model</w:t>
+        <w:pStyle w:val="Compact"/>
+        <w:numPr>
+          <w:numId w:val="1001"/>
+          <w:ilvl w:val="0"/>
+        </w:numPr>
+      </w:pPr>
+      <w:r>
+        <w:t xml:space="preserve">Figure: Leg length against colony size. The overlaid model</w:t>
       </w:r>
       <w:r>
         <w:t xml:space="preserve"> </w:t>
@@ -602,13 +640,13 @@
         <w:t xml:space="preserve"> </w:t>
       </w:r>
       <w:r>
-        <w:t xml:space="preserve">nest size (p = &lt; 0.001 *** ) and there is a</w:t>
-      </w:r>
-      <w:r>
-        <w:t xml:space="preserve"> </w:t>
-      </w:r>
-      <w:r>
-        <w:t xml:space="preserve">significant interaction with instar(p = &lt; 0.001</w:t>
+        <w:t xml:space="preserve">colony size (p = &lt; 0.001 *** ) and there was a</w:t>
+      </w:r>
+      <w:r>
+        <w:t xml:space="preserve"> </w:t>
+      </w:r>
+      <w:r>
+        <w:t xml:space="preserve">significant interaction with instar (p = &lt; 0.001</w:t>
       </w:r>
       <w:r>
         <w:t xml:space="preserve"> </w:t>
@@ -621,10 +659,10 @@
       <w:pPr>
         <w:pStyle w:val="Heading2"/>
       </w:pPr>
-      <w:bookmarkStart w:id="23" w:name="condition-vs.-nest-size"/>
+      <w:bookmarkStart w:id="23" w:name="condition-vs.-colony-size"/>
       <w:bookmarkEnd w:id="23"/>
       <w:r>
-        <w:t xml:space="preserve">Condition Vs. Nest Size</w:t>
+        <w:t xml:space="preserve">Condition Vs. Colony Size</w:t>
       </w:r>
     </w:p>
     <w:p>
@@ -632,19 +670,20 @@
         <w:pStyle w:val="FirstParagraph"/>
       </w:pPr>
       <w:r>
-        <w:t xml:space="preserve">Again the model with the lowest AIC included nest size, instar and instar x nest size interaction.</w:t>
-      </w:r>
-      <w:r>
-        <w:t xml:space="preserve"> </w:t>
-      </w:r>
-      <w:r>
-        <w:t xml:space="preserve">Condition decreases as nest size increases (lmer;</w:t>
+        <w:t xml:space="preserve">Again the model with the lowest AIC included colony size, instar and instar x colony size interaction.</w:t>
+      </w:r>
+      <w:r>
+        <w:t xml:space="preserve"> </w:t>
+      </w:r>
+      <w:r>
+        <w:t xml:space="preserve">Condition decreases as colony size increases (lmer;</w:t>
       </w:r>
       <w:r>
         <w:t xml:space="preserve"> </w:t>
       </w:r>
       <m:oMath>
         <m:r>
+          <m:rPr/>
           <m:t>χ</m:t>
         </m:r>
       </m:oMath>
@@ -673,7 +712,7 @@
         <w:t xml:space="preserve">,14</w:t>
       </w:r>
       <w:r>
-        <w:t xml:space="preserve">= 19.53, p = 0.003</w:t>
+        <w:t xml:space="preserve">= 17.13, p = 0.009</w:t>
       </w:r>
       <w:r>
         <w:t xml:space="preserve"> </w:t>
@@ -687,13 +726,14 @@
         <w:pStyle w:val="BodyText"/>
       </w:pPr>
       <w:r>
-        <w:t xml:space="preserve">Condition is significantly correlated with instar (lmer;</w:t>
+        <w:t xml:space="preserve">Condition was significantly correlated with instar (lmer;</w:t>
       </w:r>
       <w:r>
         <w:t xml:space="preserve"> </w:t>
       </w:r>
       <m:oMath>
         <m:r>
+          <m:rPr/>
           <m:t>χ</m:t>
         </m:r>
       </m:oMath>
@@ -722,13 +762,13 @@
         <w:t xml:space="preserve">,14</w:t>
       </w:r>
       <w:r>
-        <w:t xml:space="preserve">= 720.56, p = &lt; 0.001</w:t>
-      </w:r>
-      <w:r>
-        <w:t xml:space="preserve"> </w:t>
-      </w:r>
-      <w:r>
-        <w:t xml:space="preserve">*** ).</w:t>
+        <w:t xml:space="preserve">= 20.45, p = 0.025</w:t>
+      </w:r>
+      <w:r>
+        <w:t xml:space="preserve"> </w:t>
+      </w:r>
+      <w:r>
+        <w:t xml:space="preserve">* ).</w:t>
       </w:r>
     </w:p>
     <w:p>
@@ -736,13 +776,14 @@
         <w:pStyle w:val="BodyText"/>
       </w:pPr>
       <w:r>
-        <w:t xml:space="preserve">Again there is a significant interaction between instar and nest size (lmer;</w:t>
+        <w:t xml:space="preserve">Again there was a significant interaction between instar and colony size (lmer;</w:t>
       </w:r>
       <w:r>
         <w:t xml:space="preserve"> </w:t>
       </w:r>
       <m:oMath>
         <m:r>
+          <m:rPr/>
           <m:t>χ</m:t>
         </m:r>
       </m:oMath>
@@ -768,19 +809,20 @@
         <w:t xml:space="preserve"> </w:t>
       </w:r>
       <w:r>
-        <w:t xml:space="preserve">13.5, p = 0.019 ** ). When performing ad-hoc tests on the instars individually we find that only adult</w:t>
-      </w:r>
-      <w:r>
-        <w:t xml:space="preserve"> </w:t>
-      </w:r>
-      <w:r>
-        <w:t xml:space="preserve">condition decreases with nest size (lmer;</w:t>
+        <w:t xml:space="preserve">12.32, p = 0.031 * ). When performing ad-hoc tests on the instars individually we find that only adult</w:t>
+      </w:r>
+      <w:r>
+        <w:t xml:space="preserve"> </w:t>
+      </w:r>
+      <w:r>
+        <w:t xml:space="preserve">condition decreases with colony size (lmer;</w:t>
       </w:r>
       <w:r>
         <w:t xml:space="preserve"> </w:t>
       </w:r>
       <m:oMath>
         <m:r>
+          <m:rPr/>
           <m:t>χ</m:t>
         </m:r>
       </m:oMath>
@@ -806,12 +848,23 @@
         <w:t xml:space="preserve"> </w:t>
       </w:r>
       <w:r>
-        <w:t xml:space="preserve">9.48, p = 0.002 ** ).</w:t>
-      </w:r>
-    </w:p>
-    <w:p>
-      <w:pPr>
-        <w:pStyle w:val="BodyText"/>
+        <w:t xml:space="preserve">7.64, p = 0.006 ** ).</w:t>
+      </w:r>
+    </w:p>
+    <w:p>
+      <w:pPr>
+        <w:pStyle w:val="SourceCode"/>
+      </w:pPr>
+      <w:r>
+        <w:rPr>
+          <w:rStyle w:val="VerbatimChar"/>
+        </w:rPr>
+        <w:t xml:space="preserve">Note: If line on graph is blue R could not plot the lmer, plotting a simple lm instead</w:t>
+      </w:r>
+    </w:p>
+    <w:p>
+      <w:pPr>
+        <w:pStyle w:val="FirstParagraph"/>
       </w:pPr>
       <w:r>
         <w:drawing>
@@ -823,7 +876,7 @@
               <a:graphicData uri="http://schemas.openxmlformats.org/drawingml/2006/picture">
                 <pic:pic>
                   <pic:nvPicPr>
-                    <pic:cNvPr descr="G:\EclipseNeonWorkspace\R_Code\ruthubc\EcuRCode\WeightVsNestSize\PaperCode\Statistics_Output\NestSizeResults_files/figure-docx/ConditionGraph-1.png" id="0" name="Picture"/>
+                    <pic:cNvPr descr="C:\Work\EclipseNeonWorkspace\ruthubc\EcuRCode\WeightVsNestSize\PaperCode\Statistics_Output\NestSizeResults_files/figure-docx/ConditionGraph-1.png" id="0" name="Picture"/>
                     <pic:cNvPicPr>
                       <a:picLocks noChangeArrowheads="1" noChangeAspect="1"/>
                     </pic:cNvPicPr>
@@ -858,38 +911,42 @@
     </w:p>
     <w:p>
       <w:pPr>
-        <w:pStyle w:val="BodyText"/>
-      </w:pPr>
-      <w:r>
-        <w:t xml:space="preserve">Figure 2: Individual condition against nest size. The overlaid model is</w:t>
-      </w:r>
-      <w:r>
-        <w:t xml:space="preserve"> </w:t>
-      </w:r>
-      <w:r>
-        <w:t xml:space="preserve">condResiduals ~ logCtFm + Instar + logCtFm:Instar + (1 | NestID). Overall leg length decreases with nest size</w:t>
-      </w:r>
-      <w:r>
-        <w:t xml:space="preserve"> </w:t>
-      </w:r>
-      <w:r>
-        <w:t xml:space="preserve">(p = 0.003 ** ) and there is a significant</w:t>
-      </w:r>
-      <w:r>
-        <w:t xml:space="preserve"> </w:t>
-      </w:r>
-      <w:r>
-        <w:t xml:space="preserve">interaction with instar(p = &lt; 0.001 *** ).</w:t>
+        <w:pStyle w:val="Compact"/>
+        <w:numPr>
+          <w:numId w:val="1002"/>
+          <w:ilvl w:val="0"/>
+        </w:numPr>
+      </w:pPr>
+      <w:r>
+        <w:t xml:space="preserve">Figure : Individual condition against colony size. The overlaid model is</w:t>
+      </w:r>
+      <w:r>
+        <w:t xml:space="preserve"> </w:t>
+      </w:r>
+      <w:r>
+        <w:t xml:space="preserve">condResiduals ~ logCtFm + Instar + logCtFm:Instar + (1 | NestID). Overall leg length decreases with colony size</w:t>
+      </w:r>
+      <w:r>
+        <w:t xml:space="preserve"> </w:t>
+      </w:r>
+      <w:r>
+        <w:t xml:space="preserve">(p = 0.009 ** ) and there was a significant</w:t>
+      </w:r>
+      <w:r>
+        <w:t xml:space="preserve"> </w:t>
+      </w:r>
+      <w:r>
+        <w:t xml:space="preserve">interaction with instar(p = 0.025 * ).</w:t>
       </w:r>
     </w:p>
     <w:p>
       <w:pPr>
         <w:pStyle w:val="Heading2"/>
       </w:pPr>
-      <w:bookmarkStart w:id="25" w:name="within-nest-variance-vs.-nest-size"/>
+      <w:bookmarkStart w:id="25" w:name="within-colony-variance-vs.-colony-size"/>
       <w:bookmarkEnd w:id="25"/>
       <w:r>
-        <w:t xml:space="preserve">Within Nest Variance Vs. Nest Size</w:t>
+        <w:t xml:space="preserve">Within Colony Variance Vs. colony size</w:t>
       </w:r>
     </w:p>
     <w:p>
@@ -907,7 +964,7 @@
         <w:pStyle w:val="FirstParagraph"/>
       </w:pPr>
       <w:r>
-        <w:t xml:space="preserve">The model with the lowest AIC value only included nest size and instar as explantory factors.</w:t>
+        <w:t xml:space="preserve">The model with the lowest AIC value only included colony size and instar as explanatory factors.</w:t>
       </w:r>
       <w:r>
         <w:t xml:space="preserve"> </w:t>
@@ -920,6 +977,7 @@
       </w:r>
       <m:oMath>
         <m:r>
+          <m:rPr/>
           <m:t>χ</m:t>
         </m:r>
       </m:oMath>
@@ -945,22 +1003,23 @@
         <w:rPr>
           <w:vertAlign w:val="subscript"/>
         </w:rPr>
-        <w:t xml:space="preserve">,14</w:t>
-      </w:r>
-      <w:r>
-        <w:t xml:space="preserve">= 23.27, p = 0.01</w:t>
-      </w:r>
-      <w:r>
-        <w:t xml:space="preserve"> </w:t>
-      </w:r>
-      <w:r>
-        <w:t xml:space="preserve">** ), however nest size was not (lmer;</w:t>
+        <w:t xml:space="preserve">,9</w:t>
+      </w:r>
+      <w:r>
+        <w:t xml:space="preserve">= 21.9, p = &lt; 0.001</w:t>
+      </w:r>
+      <w:r>
+        <w:t xml:space="preserve"> </w:t>
+      </w:r>
+      <w:r>
+        <w:t xml:space="preserve">*** ), however colony size was not (lmer;</w:t>
       </w:r>
       <w:r>
         <w:t xml:space="preserve"> </w:t>
       </w:r>
       <m:oMath>
         <m:r>
+          <m:rPr/>
           <m:t>χ</m:t>
         </m:r>
       </m:oMath>
@@ -986,10 +1045,10 @@
         <w:rPr>
           <w:vertAlign w:val="subscript"/>
         </w:rPr>
-        <w:t xml:space="preserve">,14</w:t>
-      </w:r>
-      <w:r>
-        <w:t xml:space="preserve">= 4.76, p = 0.575</w:t>
+        <w:t xml:space="preserve">,9</w:t>
+      </w:r>
+      <w:r>
+        <w:t xml:space="preserve">= 1.32, p = 0.25</w:t>
       </w:r>
       <w:r>
         <w:t xml:space="preserve"> </w:t>
@@ -1000,19 +1059,30 @@
     </w:p>
     <w:p>
       <w:pPr>
-        <w:pStyle w:val="BodyText"/>
+        <w:pStyle w:val="SourceCode"/>
+      </w:pPr>
+      <w:r>
+        <w:rPr>
+          <w:rStyle w:val="VerbatimChar"/>
+        </w:rPr>
+        <w:t xml:space="preserve">Note: If line on graph is blue R could not plot the lmer, plotting a simple lm instead</w:t>
+      </w:r>
+    </w:p>
+    <w:p>
+      <w:pPr>
+        <w:pStyle w:val="FirstParagraph"/>
       </w:pPr>
       <w:r>
         <w:drawing>
           <wp:inline>
-            <wp:extent cx="5334000" cy="3810000"/>
+            <wp:extent cx="5334000" cy="2872153"/>
             <wp:effectExtent b="0" l="0" r="0" t="0"/>
             <wp:docPr descr="" id="1" name="Picture"/>
             <a:graphic>
               <a:graphicData uri="http://schemas.openxmlformats.org/drawingml/2006/picture">
                 <pic:pic>
                   <pic:nvPicPr>
-                    <pic:cNvPr descr="G:\EclipseNeonWorkspace\R_Code\ruthubc\EcuRCode\WeightVsNestSize\PaperCode\Statistics_Output\NestSizeResults_files/figure-docx/unnamed-chunk-2-1.png" id="0" name="Picture"/>
+                    <pic:cNvPr descr="C:\Work\EclipseNeonWorkspace\ruthubc\EcuRCode\WeightVsNestSize\PaperCode\Statistics_Output\NestSizeResults_files/figure-docx/ConditionVarGraph-1.png" id="0" name="Picture"/>
                     <pic:cNvPicPr>
                       <a:picLocks noChangeArrowheads="1" noChangeAspect="1"/>
                     </pic:cNvPicPr>
@@ -1026,7 +1096,7 @@
                   <pic:spPr bwMode="auto">
                     <a:xfrm>
                       <a:off x="0" y="0"/>
-                      <a:ext cx="5334000" cy="3810000"/>
+                      <a:ext cx="5334000" cy="2872153"/>
                     </a:xfrm>
                     <a:prstGeom prst="rect">
                       <a:avLst/>
@@ -1047,10 +1117,73 @@
     </w:p>
     <w:p>
       <w:pPr>
-        <w:pStyle w:val="BodyText"/>
-      </w:pPr>
-      <w:r>
-        <w:t xml:space="preserve">Figure 3. Condition variance within nests by instar. I am not sure yet whether</w:t>
+        <w:pStyle w:val="Compact"/>
+        <w:numPr>
+          <w:numId w:val="1003"/>
+          <w:ilvl w:val="0"/>
+        </w:numPr>
+      </w:pPr>
+      <w:r>
+        <w:t xml:space="preserve">Figure : Variance in condition against colony size</w:t>
+      </w:r>
+    </w:p>
+    <w:p>
+      <w:pPr>
+        <w:pStyle w:val="FirstParagraph"/>
+      </w:pPr>
+      <w:r>
+        <w:drawing>
+          <wp:inline>
+            <wp:extent cx="5334000" cy="3048000"/>
+            <wp:effectExtent b="0" l="0" r="0" t="0"/>
+            <wp:docPr descr="" id="1" name="Picture"/>
+            <a:graphic>
+              <a:graphicData uri="http://schemas.openxmlformats.org/drawingml/2006/picture">
+                <pic:pic>
+                  <pic:nvPicPr>
+                    <pic:cNvPr descr="C:\Work\EclipseNeonWorkspace\ruthubc\EcuRCode\WeightVsNestSize\PaperCode\Statistics_Output\NestSizeResults_files/figure-docx/instarCondVarGraph-1.png" id="0" name="Picture"/>
+                    <pic:cNvPicPr>
+                      <a:picLocks noChangeArrowheads="1" noChangeAspect="1"/>
+                    </pic:cNvPicPr>
+                  </pic:nvPicPr>
+                  <pic:blipFill>
+                    <a:blip r:embed="rId28"/>
+                    <a:stretch>
+                      <a:fillRect/>
+                    </a:stretch>
+                  </pic:blipFill>
+                  <pic:spPr bwMode="auto">
+                    <a:xfrm>
+                      <a:off x="0" y="0"/>
+                      <a:ext cx="5334000" cy="3048000"/>
+                    </a:xfrm>
+                    <a:prstGeom prst="rect">
+                      <a:avLst/>
+                    </a:prstGeom>
+                    <a:noFill/>
+                    <a:ln w="9525">
+                      <a:noFill/>
+                      <a:headEnd/>
+                      <a:tailEnd/>
+                    </a:ln>
+                  </pic:spPr>
+                </pic:pic>
+              </a:graphicData>
+            </a:graphic>
+          </wp:inline>
+        </w:drawing>
+      </w:r>
+    </w:p>
+    <w:p>
+      <w:pPr>
+        <w:pStyle w:val="Compact"/>
+        <w:numPr>
+          <w:numId w:val="1004"/>
+          <w:ilvl w:val="0"/>
+        </w:numPr>
+      </w:pPr>
+      <w:r>
+        <w:t xml:space="preserve">Figure :Condition variance within colonies by instar. I am not sure yet whether</w:t>
       </w:r>
       <w:r>
         <w:t xml:space="preserve"> </w:t>
@@ -1061,20 +1194,12 @@
     </w:p>
     <w:p>
       <w:pPr>
-        <w:pStyle w:val="BodyText"/>
-      </w:pPr>
-      <w:r>
-        <w:t xml:space="preserve">Variance in leg length was not significant for any factors.</w:t>
-      </w:r>
-    </w:p>
-    <w:p>
-      <w:pPr>
-        <w:pStyle w:val="Heading2"/>
-      </w:pPr>
-      <w:bookmarkStart w:id="28" w:name="original-nest-vs-propagule"/>
-      <w:bookmarkEnd w:id="28"/>
-      <w:r>
-        <w:t xml:space="preserve">Original Nest Vs Propagule</w:t>
+        <w:pStyle w:val="Heading3"/>
+      </w:pPr>
+      <w:bookmarkStart w:id="29" w:name="leg-length-variance"/>
+      <w:bookmarkEnd w:id="29"/>
+      <w:r>
+        <w:t xml:space="preserve">Leg Length Variance</w:t>
       </w:r>
     </w:p>
     <w:p>
@@ -1082,13 +1207,20 @@
         <w:pStyle w:val="FirstParagraph"/>
       </w:pPr>
       <w:r>
-        <w:t xml:space="preserve">Leg length is larger in propagules compared to the source nest (lmer;</w:t>
+        <w:t xml:space="preserve">The model with the lowest AIC value only included colony size and instar as explantory factors.</w:t>
+      </w:r>
+      <w:r>
+        <w:t xml:space="preserve"> </w:t>
+      </w:r>
+      <w:r>
+        <w:t xml:space="preserve">Instar was not significant (lmer;</w:t>
       </w:r>
       <w:r>
         <w:t xml:space="preserve"> </w:t>
       </w:r>
       <m:oMath>
         <m:r>
+          <m:rPr/>
           <m:t>χ</m:t>
         </m:r>
       </m:oMath>
@@ -1102,36 +1234,35 @@
         <w:rPr>
           <w:vertAlign w:val="subscript"/>
         </w:rPr>
-        <w:t xml:space="preserve">4,5</w:t>
-      </w:r>
-      <w:r>
-        <w:t xml:space="preserve">= 3.9, p =</w:t>
-      </w:r>
-      <w:r>
-        <w:t xml:space="preserve"> </w:t>
-      </w:r>
-      <w:r>
-        <w:t xml:space="preserve">0.048 ** ).</w:t>
-      </w:r>
-    </w:p>
-    <w:p>
-      <w:pPr>
-        <w:pStyle w:val="BodyText"/>
-      </w:pPr>
-      <w:r>
-        <w:t xml:space="preserve">Individuals in propagules have greater conditions compared to those in the</w:t>
-      </w:r>
-      <w:r>
-        <w:t xml:space="preserve"> </w:t>
-      </w:r>
-      <w:r>
-        <w:t xml:space="preserve">original nests (lmer;</w:t>
+        <w:t xml:space="preserve">9</w:t>
+      </w:r>
+      <w:r>
+        <w:rPr>
+          <w:vertAlign w:val="subscript"/>
+        </w:rPr>
+        <w:t xml:space="preserve"> </w:t>
+      </w:r>
+      <w:r>
+        <w:rPr>
+          <w:vertAlign w:val="subscript"/>
+        </w:rPr>
+        <w:t xml:space="preserve">,9</w:t>
+      </w:r>
+      <w:r>
+        <w:t xml:space="preserve">= 8.57, p = 0.127</w:t>
+      </w:r>
+      <w:r>
+        <w:t xml:space="preserve"> </w:t>
+      </w:r>
+      <w:r>
+        <w:t xml:space="preserve">), neither was colony size (lmer;</w:t>
       </w:r>
       <w:r>
         <w:t xml:space="preserve"> </w:t>
       </w:r>
       <m:oMath>
         <m:r>
+          <m:rPr/>
           <m:t>χ</m:t>
         </m:r>
       </m:oMath>
@@ -1145,16 +1276,185 @@
         <w:rPr>
           <w:vertAlign w:val="subscript"/>
         </w:rPr>
+        <w:t xml:space="preserve">8</w:t>
+      </w:r>
+      <w:r>
+        <w:rPr>
+          <w:vertAlign w:val="subscript"/>
+        </w:rPr>
+        <w:t xml:space="preserve"> </w:t>
+      </w:r>
+      <w:r>
+        <w:rPr>
+          <w:vertAlign w:val="subscript"/>
+        </w:rPr>
+        <w:t xml:space="preserve">,9</w:t>
+      </w:r>
+      <w:r>
+        <w:t xml:space="preserve">= 0.23, p = 0.631</w:t>
+      </w:r>
+      <w:r>
+        <w:t xml:space="preserve"> </w:t>
+      </w:r>
+      <w:r>
+        <w:t xml:space="preserve">).</w:t>
+      </w:r>
+    </w:p>
+    <w:p>
+      <w:pPr>
+        <w:pStyle w:val="BodyText"/>
+      </w:pPr>
+      <w:r>
+        <w:drawing>
+          <wp:inline>
+            <wp:extent cx="5334000" cy="3048000"/>
+            <wp:effectExtent b="0" l="0" r="0" t="0"/>
+            <wp:docPr descr="" id="1" name="Picture"/>
+            <a:graphic>
+              <a:graphicData uri="http://schemas.openxmlformats.org/drawingml/2006/picture">
+                <pic:pic>
+                  <pic:nvPicPr>
+                    <pic:cNvPr descr="C:\Work\EclipseNeonWorkspace\ruthubc\EcuRCode\WeightVsNestSize\PaperCode\Statistics_Output\NestSizeResults_files/figure-docx/instarLegVarGraph-1.png" id="0" name="Picture"/>
+                    <pic:cNvPicPr>
+                      <a:picLocks noChangeArrowheads="1" noChangeAspect="1"/>
+                    </pic:cNvPicPr>
+                  </pic:nvPicPr>
+                  <pic:blipFill>
+                    <a:blip r:embed="rId30"/>
+                    <a:stretch>
+                      <a:fillRect/>
+                    </a:stretch>
+                  </pic:blipFill>
+                  <pic:spPr bwMode="auto">
+                    <a:xfrm>
+                      <a:off x="0" y="0"/>
+                      <a:ext cx="5334000" cy="3048000"/>
+                    </a:xfrm>
+                    <a:prstGeom prst="rect">
+                      <a:avLst/>
+                    </a:prstGeom>
+                    <a:noFill/>
+                    <a:ln w="9525">
+                      <a:noFill/>
+                      <a:headEnd/>
+                      <a:tailEnd/>
+                    </a:ln>
+                  </pic:spPr>
+                </pic:pic>
+              </a:graphicData>
+            </a:graphic>
+          </wp:inline>
+        </w:drawing>
+      </w:r>
+    </w:p>
+    <w:p>
+      <w:pPr>
+        <w:pStyle w:val="Compact"/>
+        <w:numPr>
+          <w:numId w:val="1005"/>
+          <w:ilvl w:val="0"/>
+        </w:numPr>
+      </w:pPr>
+      <w:r>
+        <w:t xml:space="preserve">Figure :Leg length variance within colonies by instar. I am not sure yet whether</w:t>
+      </w:r>
+      <w:r>
+        <w:t xml:space="preserve"> </w:t>
+      </w:r>
+      <w:r>
+        <w:t xml:space="preserve">this is a real results and/or intereseting to the story</w:t>
+      </w:r>
+    </w:p>
+    <w:p>
+      <w:pPr>
+        <w:pStyle w:val="Heading2"/>
+      </w:pPr>
+      <w:bookmarkStart w:id="31" w:name="original-colony-vs-propagule"/>
+      <w:bookmarkEnd w:id="31"/>
+      <w:r>
+        <w:t xml:space="preserve">Original Colony Vs Propagule</w:t>
+      </w:r>
+    </w:p>
+    <w:p>
+      <w:pPr>
+        <w:pStyle w:val="FirstParagraph"/>
+      </w:pPr>
+      <w:r>
+        <w:t xml:space="preserve">Leg length was larger in propagules compared to the source colony (lmer;</w:t>
+      </w:r>
+      <w:r>
+        <w:t xml:space="preserve"> </w:t>
+      </w:r>
+      <m:oMath>
+        <m:r>
+          <m:rPr/>
+          <m:t>χ</m:t>
+        </m:r>
+      </m:oMath>
+      <w:r>
+        <w:rPr>
+          <w:vertAlign w:val="superscript"/>
+        </w:rPr>
+        <w:t xml:space="preserve">2</w:t>
+      </w:r>
+      <w:r>
+        <w:rPr>
+          <w:vertAlign w:val="subscript"/>
+        </w:rPr>
         <w:t xml:space="preserve">4,5</w:t>
       </w:r>
       <w:r>
+        <w:t xml:space="preserve">= 3.9, p =</w:t>
+      </w:r>
+      <w:r>
+        <w:t xml:space="preserve"> </w:t>
+      </w:r>
+      <w:r>
+        <w:t xml:space="preserve">0.048 * ).</w:t>
+      </w:r>
+    </w:p>
+    <w:p>
+      <w:pPr>
+        <w:pStyle w:val="BodyText"/>
+      </w:pPr>
+      <w:r>
+        <w:t xml:space="preserve">Individuals in propagules have better condition compared to those in the</w:t>
+      </w:r>
+      <w:r>
+        <w:t xml:space="preserve"> </w:t>
+      </w:r>
+      <w:r>
+        <w:t xml:space="preserve">original nests (lmer;</w:t>
+      </w:r>
+      <w:r>
+        <w:t xml:space="preserve"> </w:t>
+      </w:r>
+      <m:oMath>
+        <m:r>
+          <m:rPr/>
+          <m:t>χ</m:t>
+        </m:r>
+      </m:oMath>
+      <w:r>
+        <w:rPr>
+          <w:vertAlign w:val="superscript"/>
+        </w:rPr>
+        <w:t xml:space="preserve">2</w:t>
+      </w:r>
+      <w:r>
+        <w:rPr>
+          <w:vertAlign w:val="subscript"/>
+        </w:rPr>
+        <w:t xml:space="preserve">4,5</w:t>
+      </w:r>
+      <w:r>
         <w:t xml:space="preserve">=</w:t>
       </w:r>
       <w:r>
         <w:t xml:space="preserve"> </w:t>
       </w:r>
       <w:r>
-        <w:t xml:space="preserve">9.06, p = 0.003 ** ).</w:t>
+        <w:t xml:space="preserve">9.45, p = 0.002 ** ).</w:t>
       </w:r>
     </w:p>
     <w:p>
@@ -1171,13 +1471,13 @@
               <a:graphicData uri="http://schemas.openxmlformats.org/drawingml/2006/picture">
                 <pic:pic>
                   <pic:nvPicPr>
-                    <pic:cNvPr descr="G:\EclipseNeonWorkspace\R_Code\ruthubc\EcuRCode\WeightVsNestSize\PaperCode\Statistics_Output\NestSizeResults_files/figure-docx/SingGraphs-1.png" id="0" name="Picture"/>
+                    <pic:cNvPr descr="C:\Work\EclipseNeonWorkspace\ruthubc\EcuRCode\WeightVsNestSize\PaperCode\Statistics_Output\NestSizeResults_files/figure-docx/SingGraphs-1.png" id="0" name="Picture"/>
                     <pic:cNvPicPr>
                       <a:picLocks noChangeArrowheads="1" noChangeAspect="1"/>
                     </pic:cNvPicPr>
                   </pic:nvPicPr>
                   <pic:blipFill>
-                    <a:blip r:embed="rId29"/>
+                    <a:blip r:embed="rId32"/>
                     <a:stretch>
                       <a:fillRect/>
                     </a:stretch>
@@ -1206,10 +1506,14 @@
     </w:p>
     <w:p>
       <w:pPr>
-        <w:pStyle w:val="BodyText"/>
-      </w:pPr>
-      <w:r>
-        <w:t xml:space="preserve">Figure 4: Condition and leg length of adult females in propagues and their</w:t>
+        <w:pStyle w:val="Compact"/>
+        <w:numPr>
+          <w:numId w:val="1006"/>
+          <w:ilvl w:val="0"/>
+        </w:numPr>
+      </w:pPr>
+      <w:r>
+        <w:t xml:space="preserve">Figure: Condition and leg length of adult females in propagues and their</w:t>
       </w:r>
       <w:r>
         <w:t xml:space="preserve"> </w:t>
@@ -1222,8 +1526,8 @@
       <w:pPr>
         <w:pStyle w:val="Heading2"/>
       </w:pPr>
-      <w:bookmarkStart w:id="30" w:name="propagule-survival"/>
-      <w:bookmarkEnd w:id="30"/>
+      <w:bookmarkStart w:id="33" w:name="propagule-survival"/>
+      <w:bookmarkEnd w:id="33"/>
       <w:r>
         <w:t xml:space="preserve">Propagule survival</w:t>
       </w:r>
@@ -1249,20 +1553,20 @@
       <w:r>
         <w:drawing>
           <wp:inline>
-            <wp:extent cx="4620126" cy="3696101"/>
+            <wp:extent cx="3696101" cy="3696101"/>
             <wp:effectExtent b="0" l="0" r="0" t="0"/>
             <wp:docPr descr="" id="1" name="Picture"/>
             <a:graphic>
               <a:graphicData uri="http://schemas.openxmlformats.org/drawingml/2006/picture">
                 <pic:pic>
                   <pic:nvPicPr>
-                    <pic:cNvPr descr="G:\EclipseNeonWorkspace\R_Code\ruthubc\EcuRCode\WeightVsNestSize\PaperCode\Statistics_Output\NestSizeResults_files/figure-docx/PropaguleSurvivalGraph-1.png" id="0" name="Picture"/>
+                    <pic:cNvPr descr="C:\Work\EclipseNeonWorkspace\ruthubc\EcuRCode\WeightVsNestSize\PaperCode\Statistics_Output\NestSizeResults_files/figure-docx/PropaguleSurvivalGraph-1.png" id="0" name="Picture"/>
                     <pic:cNvPicPr>
                       <a:picLocks noChangeArrowheads="1" noChangeAspect="1"/>
                     </pic:cNvPicPr>
                   </pic:nvPicPr>
                   <pic:blipFill>
-                    <a:blip r:embed="rId31"/>
+                    <a:blip r:embed="rId34"/>
                     <a:stretch>
                       <a:fillRect/>
                     </a:stretch>
@@ -1270,7 +1574,7 @@
                   <pic:spPr bwMode="auto">
                     <a:xfrm>
                       <a:off x="0" y="0"/>
-                      <a:ext cx="4620126" cy="3696101"/>
+                      <a:ext cx="3696101" cy="3696101"/>
                     </a:xfrm>
                     <a:prstGeom prst="rect">
                       <a:avLst/>
@@ -1291,10 +1595,14 @@
     </w:p>
     <w:p>
       <w:pPr>
-        <w:pStyle w:val="BodyText"/>
-      </w:pPr>
-      <w:r>
-        <w:t xml:space="preserve">Figure 5: The survival function of 40 propagules from 10</w:t>
+        <w:pStyle w:val="Compact"/>
+        <w:numPr>
+          <w:numId w:val="1007"/>
+          <w:ilvl w:val="0"/>
+        </w:numPr>
+      </w:pPr>
+      <w:r>
+        <w:t xml:space="preserve">Figure: The survival function of 40 propagules from 10</w:t>
       </w:r>
       <w:r>
         <w:t xml:space="preserve"> </w:t>
@@ -1411,7 +1719,7 @@
     </w:lvl>
   </w:abstractNum>
   <w:abstractNum w:abstractNumId="990">
-    <w:nsid w:val="88bb486d"/>
+    <w:nsid w:val="e598833e"/>
     <w:multiLevelType w:val="multilevel"/>
     <w:lvl w:ilvl="0">
       <w:numFmt w:val="bullet"/>
@@ -1482,6 +1790,622 @@
     <w:lvl w:ilvl="6">
       <w:numFmt w:val="bullet"/>
       <w:lvlText w:val=" "/>
+      <w:lvlJc w:val="left"/>
+      <w:pPr>
+        <w:tabs>
+          <w:tab w:val="num" w:pos="4320"/>
+        </w:tabs>
+        <w:ind w:left="4800" w:hanging="480"/>
+      </w:pPr>
+    </w:lvl>
+  </w:abstractNum>
+  <w:abstractNum w:abstractNumId="99331">
+    <w:nsid w:val="89f4b67c"/>
+    <w:multiLevelType w:val="multilevel"/>
+    <w:lvl w:ilvl="0">
+      <w:start w:val="1"/>
+      <w:numFmt w:val="decimal"/>
+      <w:lvlText w:val="(%1)"/>
+      <w:lvlJc w:val="left"/>
+      <w:pPr>
+        <w:tabs>
+          <w:tab w:val="num" w:pos="0"/>
+        </w:tabs>
+        <w:ind w:left="480" w:hanging="480"/>
+      </w:pPr>
+    </w:lvl>
+    <w:lvl w:ilvl="1">
+      <w:start w:val="1"/>
+      <w:numFmt w:val="decimal"/>
+      <w:lvlText w:val="(%2)"/>
+      <w:lvlJc w:val="left"/>
+      <w:pPr>
+        <w:tabs>
+          <w:tab w:val="num" w:pos="720"/>
+        </w:tabs>
+        <w:ind w:left="1200" w:hanging="480"/>
+      </w:pPr>
+    </w:lvl>
+    <w:lvl w:ilvl="2">
+      <w:start w:val="1"/>
+      <w:numFmt w:val="decimal"/>
+      <w:lvlText w:val="(%3)"/>
+      <w:lvlJc w:val="left"/>
+      <w:pPr>
+        <w:tabs>
+          <w:tab w:val="num" w:pos="1440"/>
+        </w:tabs>
+        <w:ind w:left="1920" w:hanging="480"/>
+      </w:pPr>
+    </w:lvl>
+    <w:lvl w:ilvl="3">
+      <w:start w:val="1"/>
+      <w:numFmt w:val="decimal"/>
+      <w:lvlText w:val="(%4)"/>
+      <w:lvlJc w:val="left"/>
+      <w:pPr>
+        <w:tabs>
+          <w:tab w:val="num" w:pos="2160"/>
+        </w:tabs>
+        <w:ind w:left="2640" w:hanging="480"/>
+      </w:pPr>
+    </w:lvl>
+    <w:lvl w:ilvl="4">
+      <w:start w:val="1"/>
+      <w:numFmt w:val="decimal"/>
+      <w:lvlText w:val="(%5)"/>
+      <w:lvlJc w:val="left"/>
+      <w:pPr>
+        <w:tabs>
+          <w:tab w:val="num" w:pos="2880"/>
+        </w:tabs>
+        <w:ind w:left="3360" w:hanging="480"/>
+      </w:pPr>
+    </w:lvl>
+    <w:lvl w:ilvl="5">
+      <w:start w:val="1"/>
+      <w:numFmt w:val="decimal"/>
+      <w:lvlText w:val="(%6)"/>
+      <w:lvlJc w:val="left"/>
+      <w:pPr>
+        <w:tabs>
+          <w:tab w:val="num" w:pos="3600"/>
+        </w:tabs>
+        <w:ind w:left="4080" w:hanging="480"/>
+      </w:pPr>
+    </w:lvl>
+    <w:lvl w:ilvl="6">
+      <w:start w:val="1"/>
+      <w:numFmt w:val="decimal"/>
+      <w:lvlText w:val="(%7)"/>
+      <w:lvlJc w:val="left"/>
+      <w:pPr>
+        <w:tabs>
+          <w:tab w:val="num" w:pos="4320"/>
+        </w:tabs>
+        <w:ind w:left="4800" w:hanging="480"/>
+      </w:pPr>
+    </w:lvl>
+  </w:abstractNum>
+  <w:abstractNum w:abstractNumId="99332">
+    <w:nsid w:val="7a709db7"/>
+    <w:multiLevelType w:val="multilevel"/>
+    <w:lvl w:ilvl="0">
+      <w:start w:val="2"/>
+      <w:numFmt w:val="decimal"/>
+      <w:lvlText w:val="(%1)"/>
+      <w:lvlJc w:val="left"/>
+      <w:pPr>
+        <w:tabs>
+          <w:tab w:val="num" w:pos="0"/>
+        </w:tabs>
+        <w:ind w:left="480" w:hanging="480"/>
+      </w:pPr>
+    </w:lvl>
+    <w:lvl w:ilvl="1">
+      <w:start w:val="2"/>
+      <w:numFmt w:val="decimal"/>
+      <w:lvlText w:val="(%2)"/>
+      <w:lvlJc w:val="left"/>
+      <w:pPr>
+        <w:tabs>
+          <w:tab w:val="num" w:pos="720"/>
+        </w:tabs>
+        <w:ind w:left="1200" w:hanging="480"/>
+      </w:pPr>
+    </w:lvl>
+    <w:lvl w:ilvl="2">
+      <w:start w:val="2"/>
+      <w:numFmt w:val="decimal"/>
+      <w:lvlText w:val="(%3)"/>
+      <w:lvlJc w:val="left"/>
+      <w:pPr>
+        <w:tabs>
+          <w:tab w:val="num" w:pos="1440"/>
+        </w:tabs>
+        <w:ind w:left="1920" w:hanging="480"/>
+      </w:pPr>
+    </w:lvl>
+    <w:lvl w:ilvl="3">
+      <w:start w:val="2"/>
+      <w:numFmt w:val="decimal"/>
+      <w:lvlText w:val="(%4)"/>
+      <w:lvlJc w:val="left"/>
+      <w:pPr>
+        <w:tabs>
+          <w:tab w:val="num" w:pos="2160"/>
+        </w:tabs>
+        <w:ind w:left="2640" w:hanging="480"/>
+      </w:pPr>
+    </w:lvl>
+    <w:lvl w:ilvl="4">
+      <w:start w:val="2"/>
+      <w:numFmt w:val="decimal"/>
+      <w:lvlText w:val="(%5)"/>
+      <w:lvlJc w:val="left"/>
+      <w:pPr>
+        <w:tabs>
+          <w:tab w:val="num" w:pos="2880"/>
+        </w:tabs>
+        <w:ind w:left="3360" w:hanging="480"/>
+      </w:pPr>
+    </w:lvl>
+    <w:lvl w:ilvl="5">
+      <w:start w:val="2"/>
+      <w:numFmt w:val="decimal"/>
+      <w:lvlText w:val="(%6)"/>
+      <w:lvlJc w:val="left"/>
+      <w:pPr>
+        <w:tabs>
+          <w:tab w:val="num" w:pos="3600"/>
+        </w:tabs>
+        <w:ind w:left="4080" w:hanging="480"/>
+      </w:pPr>
+    </w:lvl>
+    <w:lvl w:ilvl="6">
+      <w:start w:val="2"/>
+      <w:numFmt w:val="decimal"/>
+      <w:lvlText w:val="(%7)"/>
+      <w:lvlJc w:val="left"/>
+      <w:pPr>
+        <w:tabs>
+          <w:tab w:val="num" w:pos="4320"/>
+        </w:tabs>
+        <w:ind w:left="4800" w:hanging="480"/>
+      </w:pPr>
+    </w:lvl>
+  </w:abstractNum>
+  <w:abstractNum w:abstractNumId="99333">
+    <w:nsid w:val="53b82a62"/>
+    <w:multiLevelType w:val="multilevel"/>
+    <w:lvl w:ilvl="0">
+      <w:start w:val="3"/>
+      <w:numFmt w:val="decimal"/>
+      <w:lvlText w:val="(%1)"/>
+      <w:lvlJc w:val="left"/>
+      <w:pPr>
+        <w:tabs>
+          <w:tab w:val="num" w:pos="0"/>
+        </w:tabs>
+        <w:ind w:left="480" w:hanging="480"/>
+      </w:pPr>
+    </w:lvl>
+    <w:lvl w:ilvl="1">
+      <w:start w:val="3"/>
+      <w:numFmt w:val="decimal"/>
+      <w:lvlText w:val="(%2)"/>
+      <w:lvlJc w:val="left"/>
+      <w:pPr>
+        <w:tabs>
+          <w:tab w:val="num" w:pos="720"/>
+        </w:tabs>
+        <w:ind w:left="1200" w:hanging="480"/>
+      </w:pPr>
+    </w:lvl>
+    <w:lvl w:ilvl="2">
+      <w:start w:val="3"/>
+      <w:numFmt w:val="decimal"/>
+      <w:lvlText w:val="(%3)"/>
+      <w:lvlJc w:val="left"/>
+      <w:pPr>
+        <w:tabs>
+          <w:tab w:val="num" w:pos="1440"/>
+        </w:tabs>
+        <w:ind w:left="1920" w:hanging="480"/>
+      </w:pPr>
+    </w:lvl>
+    <w:lvl w:ilvl="3">
+      <w:start w:val="3"/>
+      <w:numFmt w:val="decimal"/>
+      <w:lvlText w:val="(%4)"/>
+      <w:lvlJc w:val="left"/>
+      <w:pPr>
+        <w:tabs>
+          <w:tab w:val="num" w:pos="2160"/>
+        </w:tabs>
+        <w:ind w:left="2640" w:hanging="480"/>
+      </w:pPr>
+    </w:lvl>
+    <w:lvl w:ilvl="4">
+      <w:start w:val="3"/>
+      <w:numFmt w:val="decimal"/>
+      <w:lvlText w:val="(%5)"/>
+      <w:lvlJc w:val="left"/>
+      <w:pPr>
+        <w:tabs>
+          <w:tab w:val="num" w:pos="2880"/>
+        </w:tabs>
+        <w:ind w:left="3360" w:hanging="480"/>
+      </w:pPr>
+    </w:lvl>
+    <w:lvl w:ilvl="5">
+      <w:start w:val="3"/>
+      <w:numFmt w:val="decimal"/>
+      <w:lvlText w:val="(%6)"/>
+      <w:lvlJc w:val="left"/>
+      <w:pPr>
+        <w:tabs>
+          <w:tab w:val="num" w:pos="3600"/>
+        </w:tabs>
+        <w:ind w:left="4080" w:hanging="480"/>
+      </w:pPr>
+    </w:lvl>
+    <w:lvl w:ilvl="6">
+      <w:start w:val="3"/>
+      <w:numFmt w:val="decimal"/>
+      <w:lvlText w:val="(%7)"/>
+      <w:lvlJc w:val="left"/>
+      <w:pPr>
+        <w:tabs>
+          <w:tab w:val="num" w:pos="4320"/>
+        </w:tabs>
+        <w:ind w:left="4800" w:hanging="480"/>
+      </w:pPr>
+    </w:lvl>
+  </w:abstractNum>
+  <w:abstractNum w:abstractNumId="99334">
+    <w:nsid w:val="87442ecf"/>
+    <w:multiLevelType w:val="multilevel"/>
+    <w:lvl w:ilvl="0">
+      <w:start w:val="4"/>
+      <w:numFmt w:val="decimal"/>
+      <w:lvlText w:val="(%1)"/>
+      <w:lvlJc w:val="left"/>
+      <w:pPr>
+        <w:tabs>
+          <w:tab w:val="num" w:pos="0"/>
+        </w:tabs>
+        <w:ind w:left="480" w:hanging="480"/>
+      </w:pPr>
+    </w:lvl>
+    <w:lvl w:ilvl="1">
+      <w:start w:val="4"/>
+      <w:numFmt w:val="decimal"/>
+      <w:lvlText w:val="(%2)"/>
+      <w:lvlJc w:val="left"/>
+      <w:pPr>
+        <w:tabs>
+          <w:tab w:val="num" w:pos="720"/>
+        </w:tabs>
+        <w:ind w:left="1200" w:hanging="480"/>
+      </w:pPr>
+    </w:lvl>
+    <w:lvl w:ilvl="2">
+      <w:start w:val="4"/>
+      <w:numFmt w:val="decimal"/>
+      <w:lvlText w:val="(%3)"/>
+      <w:lvlJc w:val="left"/>
+      <w:pPr>
+        <w:tabs>
+          <w:tab w:val="num" w:pos="1440"/>
+        </w:tabs>
+        <w:ind w:left="1920" w:hanging="480"/>
+      </w:pPr>
+    </w:lvl>
+    <w:lvl w:ilvl="3">
+      <w:start w:val="4"/>
+      <w:numFmt w:val="decimal"/>
+      <w:lvlText w:val="(%4)"/>
+      <w:lvlJc w:val="left"/>
+      <w:pPr>
+        <w:tabs>
+          <w:tab w:val="num" w:pos="2160"/>
+        </w:tabs>
+        <w:ind w:left="2640" w:hanging="480"/>
+      </w:pPr>
+    </w:lvl>
+    <w:lvl w:ilvl="4">
+      <w:start w:val="4"/>
+      <w:numFmt w:val="decimal"/>
+      <w:lvlText w:val="(%5)"/>
+      <w:lvlJc w:val="left"/>
+      <w:pPr>
+        <w:tabs>
+          <w:tab w:val="num" w:pos="2880"/>
+        </w:tabs>
+        <w:ind w:left="3360" w:hanging="480"/>
+      </w:pPr>
+    </w:lvl>
+    <w:lvl w:ilvl="5">
+      <w:start w:val="4"/>
+      <w:numFmt w:val="decimal"/>
+      <w:lvlText w:val="(%6)"/>
+      <w:lvlJc w:val="left"/>
+      <w:pPr>
+        <w:tabs>
+          <w:tab w:val="num" w:pos="3600"/>
+        </w:tabs>
+        <w:ind w:left="4080" w:hanging="480"/>
+      </w:pPr>
+    </w:lvl>
+    <w:lvl w:ilvl="6">
+      <w:start w:val="4"/>
+      <w:numFmt w:val="decimal"/>
+      <w:lvlText w:val="(%7)"/>
+      <w:lvlJc w:val="left"/>
+      <w:pPr>
+        <w:tabs>
+          <w:tab w:val="num" w:pos="4320"/>
+        </w:tabs>
+        <w:ind w:left="4800" w:hanging="480"/>
+      </w:pPr>
+    </w:lvl>
+  </w:abstractNum>
+  <w:abstractNum w:abstractNumId="99335">
+    <w:nsid w:val="82a0aa55"/>
+    <w:multiLevelType w:val="multilevel"/>
+    <w:lvl w:ilvl="0">
+      <w:start w:val="5"/>
+      <w:numFmt w:val="decimal"/>
+      <w:lvlText w:val="(%1)"/>
+      <w:lvlJc w:val="left"/>
+      <w:pPr>
+        <w:tabs>
+          <w:tab w:val="num" w:pos="0"/>
+        </w:tabs>
+        <w:ind w:left="480" w:hanging="480"/>
+      </w:pPr>
+    </w:lvl>
+    <w:lvl w:ilvl="1">
+      <w:start w:val="5"/>
+      <w:numFmt w:val="decimal"/>
+      <w:lvlText w:val="(%2)"/>
+      <w:lvlJc w:val="left"/>
+      <w:pPr>
+        <w:tabs>
+          <w:tab w:val="num" w:pos="720"/>
+        </w:tabs>
+        <w:ind w:left="1200" w:hanging="480"/>
+      </w:pPr>
+    </w:lvl>
+    <w:lvl w:ilvl="2">
+      <w:start w:val="5"/>
+      <w:numFmt w:val="decimal"/>
+      <w:lvlText w:val="(%3)"/>
+      <w:lvlJc w:val="left"/>
+      <w:pPr>
+        <w:tabs>
+          <w:tab w:val="num" w:pos="1440"/>
+        </w:tabs>
+        <w:ind w:left="1920" w:hanging="480"/>
+      </w:pPr>
+    </w:lvl>
+    <w:lvl w:ilvl="3">
+      <w:start w:val="5"/>
+      <w:numFmt w:val="decimal"/>
+      <w:lvlText w:val="(%4)"/>
+      <w:lvlJc w:val="left"/>
+      <w:pPr>
+        <w:tabs>
+          <w:tab w:val="num" w:pos="2160"/>
+        </w:tabs>
+        <w:ind w:left="2640" w:hanging="480"/>
+      </w:pPr>
+    </w:lvl>
+    <w:lvl w:ilvl="4">
+      <w:start w:val="5"/>
+      <w:numFmt w:val="decimal"/>
+      <w:lvlText w:val="(%5)"/>
+      <w:lvlJc w:val="left"/>
+      <w:pPr>
+        <w:tabs>
+          <w:tab w:val="num" w:pos="2880"/>
+        </w:tabs>
+        <w:ind w:left="3360" w:hanging="480"/>
+      </w:pPr>
+    </w:lvl>
+    <w:lvl w:ilvl="5">
+      <w:start w:val="5"/>
+      <w:numFmt w:val="decimal"/>
+      <w:lvlText w:val="(%6)"/>
+      <w:lvlJc w:val="left"/>
+      <w:pPr>
+        <w:tabs>
+          <w:tab w:val="num" w:pos="3600"/>
+        </w:tabs>
+        <w:ind w:left="4080" w:hanging="480"/>
+      </w:pPr>
+    </w:lvl>
+    <w:lvl w:ilvl="6">
+      <w:start w:val="5"/>
+      <w:numFmt w:val="decimal"/>
+      <w:lvlText w:val="(%7)"/>
+      <w:lvlJc w:val="left"/>
+      <w:pPr>
+        <w:tabs>
+          <w:tab w:val="num" w:pos="4320"/>
+        </w:tabs>
+        <w:ind w:left="4800" w:hanging="480"/>
+      </w:pPr>
+    </w:lvl>
+  </w:abstractNum>
+  <w:abstractNum w:abstractNumId="99336">
+    <w:nsid w:val="dbba49ae"/>
+    <w:multiLevelType w:val="multilevel"/>
+    <w:lvl w:ilvl="0">
+      <w:start w:val="6"/>
+      <w:numFmt w:val="decimal"/>
+      <w:lvlText w:val="(%1)"/>
+      <w:lvlJc w:val="left"/>
+      <w:pPr>
+        <w:tabs>
+          <w:tab w:val="num" w:pos="0"/>
+        </w:tabs>
+        <w:ind w:left="480" w:hanging="480"/>
+      </w:pPr>
+    </w:lvl>
+    <w:lvl w:ilvl="1">
+      <w:start w:val="6"/>
+      <w:numFmt w:val="decimal"/>
+      <w:lvlText w:val="(%2)"/>
+      <w:lvlJc w:val="left"/>
+      <w:pPr>
+        <w:tabs>
+          <w:tab w:val="num" w:pos="720"/>
+        </w:tabs>
+        <w:ind w:left="1200" w:hanging="480"/>
+      </w:pPr>
+    </w:lvl>
+    <w:lvl w:ilvl="2">
+      <w:start w:val="6"/>
+      <w:numFmt w:val="decimal"/>
+      <w:lvlText w:val="(%3)"/>
+      <w:lvlJc w:val="left"/>
+      <w:pPr>
+        <w:tabs>
+          <w:tab w:val="num" w:pos="1440"/>
+        </w:tabs>
+        <w:ind w:left="1920" w:hanging="480"/>
+      </w:pPr>
+    </w:lvl>
+    <w:lvl w:ilvl="3">
+      <w:start w:val="6"/>
+      <w:numFmt w:val="decimal"/>
+      <w:lvlText w:val="(%4)"/>
+      <w:lvlJc w:val="left"/>
+      <w:pPr>
+        <w:tabs>
+          <w:tab w:val="num" w:pos="2160"/>
+        </w:tabs>
+        <w:ind w:left="2640" w:hanging="480"/>
+      </w:pPr>
+    </w:lvl>
+    <w:lvl w:ilvl="4">
+      <w:start w:val="6"/>
+      <w:numFmt w:val="decimal"/>
+      <w:lvlText w:val="(%5)"/>
+      <w:lvlJc w:val="left"/>
+      <w:pPr>
+        <w:tabs>
+          <w:tab w:val="num" w:pos="2880"/>
+        </w:tabs>
+        <w:ind w:left="3360" w:hanging="480"/>
+      </w:pPr>
+    </w:lvl>
+    <w:lvl w:ilvl="5">
+      <w:start w:val="6"/>
+      <w:numFmt w:val="decimal"/>
+      <w:lvlText w:val="(%6)"/>
+      <w:lvlJc w:val="left"/>
+      <w:pPr>
+        <w:tabs>
+          <w:tab w:val="num" w:pos="3600"/>
+        </w:tabs>
+        <w:ind w:left="4080" w:hanging="480"/>
+      </w:pPr>
+    </w:lvl>
+    <w:lvl w:ilvl="6">
+      <w:start w:val="6"/>
+      <w:numFmt w:val="decimal"/>
+      <w:lvlText w:val="(%7)"/>
+      <w:lvlJc w:val="left"/>
+      <w:pPr>
+        <w:tabs>
+          <w:tab w:val="num" w:pos="4320"/>
+        </w:tabs>
+        <w:ind w:left="4800" w:hanging="480"/>
+      </w:pPr>
+    </w:lvl>
+  </w:abstractNum>
+  <w:abstractNum w:abstractNumId="99337">
+    <w:nsid w:val="eeb070ad"/>
+    <w:multiLevelType w:val="multilevel"/>
+    <w:lvl w:ilvl="0">
+      <w:start w:val="7"/>
+      <w:numFmt w:val="decimal"/>
+      <w:lvlText w:val="(%1)"/>
+      <w:lvlJc w:val="left"/>
+      <w:pPr>
+        <w:tabs>
+          <w:tab w:val="num" w:pos="0"/>
+        </w:tabs>
+        <w:ind w:left="480" w:hanging="480"/>
+      </w:pPr>
+    </w:lvl>
+    <w:lvl w:ilvl="1">
+      <w:start w:val="7"/>
+      <w:numFmt w:val="decimal"/>
+      <w:lvlText w:val="(%2)"/>
+      <w:lvlJc w:val="left"/>
+      <w:pPr>
+        <w:tabs>
+          <w:tab w:val="num" w:pos="720"/>
+        </w:tabs>
+        <w:ind w:left="1200" w:hanging="480"/>
+      </w:pPr>
+    </w:lvl>
+    <w:lvl w:ilvl="2">
+      <w:start w:val="7"/>
+      <w:numFmt w:val="decimal"/>
+      <w:lvlText w:val="(%3)"/>
+      <w:lvlJc w:val="left"/>
+      <w:pPr>
+        <w:tabs>
+          <w:tab w:val="num" w:pos="1440"/>
+        </w:tabs>
+        <w:ind w:left="1920" w:hanging="480"/>
+      </w:pPr>
+    </w:lvl>
+    <w:lvl w:ilvl="3">
+      <w:start w:val="7"/>
+      <w:numFmt w:val="decimal"/>
+      <w:lvlText w:val="(%4)"/>
+      <w:lvlJc w:val="left"/>
+      <w:pPr>
+        <w:tabs>
+          <w:tab w:val="num" w:pos="2160"/>
+        </w:tabs>
+        <w:ind w:left="2640" w:hanging="480"/>
+      </w:pPr>
+    </w:lvl>
+    <w:lvl w:ilvl="4">
+      <w:start w:val="7"/>
+      <w:numFmt w:val="decimal"/>
+      <w:lvlText w:val="(%5)"/>
+      <w:lvlJc w:val="left"/>
+      <w:pPr>
+        <w:tabs>
+          <w:tab w:val="num" w:pos="2880"/>
+        </w:tabs>
+        <w:ind w:left="3360" w:hanging="480"/>
+      </w:pPr>
+    </w:lvl>
+    <w:lvl w:ilvl="5">
+      <w:start w:val="7"/>
+      <w:numFmt w:val="decimal"/>
+      <w:lvlText w:val="(%6)"/>
+      <w:lvlJc w:val="left"/>
+      <w:pPr>
+        <w:tabs>
+          <w:tab w:val="num" w:pos="3600"/>
+        </w:tabs>
+        <w:ind w:left="4080" w:hanging="480"/>
+      </w:pPr>
+    </w:lvl>
+    <w:lvl w:ilvl="6">
+      <w:start w:val="7"/>
+      <w:numFmt w:val="decimal"/>
+      <w:lvlText w:val="(%7)"/>
       <w:lvlJc w:val="left"/>
       <w:pPr>
         <w:tabs>
@@ -1496,6 +2420,174 @@
   </w:num>
   <w:num w:numId="1000">
     <w:abstractNumId w:val="990"/>
+  </w:num>
+  <w:num w:numId="1001">
+    <w:abstractNumId w:val="99331"/>
+    <w:lvlOverride w:ilvl="0">
+      <w:startOverride w:val="1"/>
+    </w:lvlOverride>
+    <w:lvlOverride w:ilvl="1">
+      <w:startOverride w:val="1"/>
+    </w:lvlOverride>
+    <w:lvlOverride w:ilvl="2">
+      <w:startOverride w:val="1"/>
+    </w:lvlOverride>
+    <w:lvlOverride w:ilvl="3">
+      <w:startOverride w:val="1"/>
+    </w:lvlOverride>
+    <w:lvlOverride w:ilvl="4">
+      <w:startOverride w:val="1"/>
+    </w:lvlOverride>
+    <w:lvlOverride w:ilvl="5">
+      <w:startOverride w:val="1"/>
+    </w:lvlOverride>
+    <w:lvlOverride w:ilvl="6">
+      <w:startOverride w:val="1"/>
+    </w:lvlOverride>
+  </w:num>
+  <w:num w:numId="1002">
+    <w:abstractNumId w:val="99332"/>
+    <w:lvlOverride w:ilvl="0">
+      <w:startOverride w:val="2"/>
+    </w:lvlOverride>
+    <w:lvlOverride w:ilvl="1">
+      <w:startOverride w:val="2"/>
+    </w:lvlOverride>
+    <w:lvlOverride w:ilvl="2">
+      <w:startOverride w:val="2"/>
+    </w:lvlOverride>
+    <w:lvlOverride w:ilvl="3">
+      <w:startOverride w:val="2"/>
+    </w:lvlOverride>
+    <w:lvlOverride w:ilvl="4">
+      <w:startOverride w:val="2"/>
+    </w:lvlOverride>
+    <w:lvlOverride w:ilvl="5">
+      <w:startOverride w:val="2"/>
+    </w:lvlOverride>
+    <w:lvlOverride w:ilvl="6">
+      <w:startOverride w:val="2"/>
+    </w:lvlOverride>
+  </w:num>
+  <w:num w:numId="1003">
+    <w:abstractNumId w:val="99333"/>
+    <w:lvlOverride w:ilvl="0">
+      <w:startOverride w:val="3"/>
+    </w:lvlOverride>
+    <w:lvlOverride w:ilvl="1">
+      <w:startOverride w:val="3"/>
+    </w:lvlOverride>
+    <w:lvlOverride w:ilvl="2">
+      <w:startOverride w:val="3"/>
+    </w:lvlOverride>
+    <w:lvlOverride w:ilvl="3">
+      <w:startOverride w:val="3"/>
+    </w:lvlOverride>
+    <w:lvlOverride w:ilvl="4">
+      <w:startOverride w:val="3"/>
+    </w:lvlOverride>
+    <w:lvlOverride w:ilvl="5">
+      <w:startOverride w:val="3"/>
+    </w:lvlOverride>
+    <w:lvlOverride w:ilvl="6">
+      <w:startOverride w:val="3"/>
+    </w:lvlOverride>
+  </w:num>
+  <w:num w:numId="1004">
+    <w:abstractNumId w:val="99334"/>
+    <w:lvlOverride w:ilvl="0">
+      <w:startOverride w:val="4"/>
+    </w:lvlOverride>
+    <w:lvlOverride w:ilvl="1">
+      <w:startOverride w:val="4"/>
+    </w:lvlOverride>
+    <w:lvlOverride w:ilvl="2">
+      <w:startOverride w:val="4"/>
+    </w:lvlOverride>
+    <w:lvlOverride w:ilvl="3">
+      <w:startOverride w:val="4"/>
+    </w:lvlOverride>
+    <w:lvlOverride w:ilvl="4">
+      <w:startOverride w:val="4"/>
+    </w:lvlOverride>
+    <w:lvlOverride w:ilvl="5">
+      <w:startOverride w:val="4"/>
+    </w:lvlOverride>
+    <w:lvlOverride w:ilvl="6">
+      <w:startOverride w:val="4"/>
+    </w:lvlOverride>
+  </w:num>
+  <w:num w:numId="1005">
+    <w:abstractNumId w:val="99335"/>
+    <w:lvlOverride w:ilvl="0">
+      <w:startOverride w:val="5"/>
+    </w:lvlOverride>
+    <w:lvlOverride w:ilvl="1">
+      <w:startOverride w:val="5"/>
+    </w:lvlOverride>
+    <w:lvlOverride w:ilvl="2">
+      <w:startOverride w:val="5"/>
+    </w:lvlOverride>
+    <w:lvlOverride w:ilvl="3">
+      <w:startOverride w:val="5"/>
+    </w:lvlOverride>
+    <w:lvlOverride w:ilvl="4">
+      <w:startOverride w:val="5"/>
+    </w:lvlOverride>
+    <w:lvlOverride w:ilvl="5">
+      <w:startOverride w:val="5"/>
+    </w:lvlOverride>
+    <w:lvlOverride w:ilvl="6">
+      <w:startOverride w:val="5"/>
+    </w:lvlOverride>
+  </w:num>
+  <w:num w:numId="1006">
+    <w:abstractNumId w:val="99336"/>
+    <w:lvlOverride w:ilvl="0">
+      <w:startOverride w:val="6"/>
+    </w:lvlOverride>
+    <w:lvlOverride w:ilvl="1">
+      <w:startOverride w:val="6"/>
+    </w:lvlOverride>
+    <w:lvlOverride w:ilvl="2">
+      <w:startOverride w:val="6"/>
+    </w:lvlOverride>
+    <w:lvlOverride w:ilvl="3">
+      <w:startOverride w:val="6"/>
+    </w:lvlOverride>
+    <w:lvlOverride w:ilvl="4">
+      <w:startOverride w:val="6"/>
+    </w:lvlOverride>
+    <w:lvlOverride w:ilvl="5">
+      <w:startOverride w:val="6"/>
+    </w:lvlOverride>
+    <w:lvlOverride w:ilvl="6">
+      <w:startOverride w:val="6"/>
+    </w:lvlOverride>
+  </w:num>
+  <w:num w:numId="1007">
+    <w:abstractNumId w:val="99337"/>
+    <w:lvlOverride w:ilvl="0">
+      <w:startOverride w:val="7"/>
+    </w:lvlOverride>
+    <w:lvlOverride w:ilvl="1">
+      <w:startOverride w:val="7"/>
+    </w:lvlOverride>
+    <w:lvlOverride w:ilvl="2">
+      <w:startOverride w:val="7"/>
+    </w:lvlOverride>
+    <w:lvlOverride w:ilvl="3">
+      <w:startOverride w:val="7"/>
+    </w:lvlOverride>
+    <w:lvlOverride w:ilvl="4">
+      <w:startOverride w:val="7"/>
+    </w:lvlOverride>
+    <w:lvlOverride w:ilvl="5">
+      <w:startOverride w:val="7"/>
+    </w:lvlOverride>
+    <w:lvlOverride w:ilvl="6">
+      <w:startOverride w:val="7"/>
+    </w:lvlOverride>
   </w:num>
 </w:numbering>
 </file>

</xml_diff>